<commit_message>
HTML exported with filtered option and UTF-8 encoding
</commit_message>
<xml_diff>
--- a/source/archiver_appliance.docx
+++ b/source/archiver_appliance.docx
@@ -1,12 +1,7 @@
 
 <file path=word/document.xml><?xml version="1.0" encoding="utf-8"?>
-<w:document xmlns:ve="http://schemas.openxmlformats.org/markup-compatibility/2006" xmlns:o="urn:schemas-microsoft-com:office:office" xmlns:r="http://schemas.openxmlformats.org/officeDocument/2006/relationships" xmlns:m="http://schemas.openxmlformats.org/officeDocument/2006/math" xmlns:v="urn:schemas-microsoft-com:vml" xmlns:wp="http://schemas.openxmlformats.org/drawingml/2006/wordprocessingDrawing" xmlns:w10="urn:schemas-microsoft-com:office:word" xmlns:w="http://schemas.openxmlformats.org/wordprocessingml/2006/main" xmlns:wne="http://schemas.microsoft.com/office/word/2006/wordml">
+<w:document xmlns:wpc="http://schemas.microsoft.com/office/word/2010/wordprocessingCanvas" xmlns:mc="http://schemas.openxmlformats.org/markup-compatibility/2006" xmlns:o="urn:schemas-microsoft-com:office:office" xmlns:r="http://schemas.openxmlformats.org/officeDocument/2006/relationships" xmlns:m="http://schemas.openxmlformats.org/officeDocument/2006/math" xmlns:v="urn:schemas-microsoft-com:vml" xmlns:wp14="http://schemas.microsoft.com/office/word/2010/wordprocessingDrawing" xmlns:wp="http://schemas.openxmlformats.org/drawingml/2006/wordprocessingDrawing" xmlns:w10="urn:schemas-microsoft-com:office:word" xmlns:w="http://schemas.openxmlformats.org/wordprocessingml/2006/main" xmlns:w14="http://schemas.microsoft.com/office/word/2010/wordml" xmlns:wpg="http://schemas.microsoft.com/office/word/2010/wordprocessingGroup" xmlns:wpi="http://schemas.microsoft.com/office/word/2010/wordprocessingInk" xmlns:wne="http://schemas.microsoft.com/office/word/2006/wordml" xmlns:wps="http://schemas.microsoft.com/office/word/2010/wordprocessingShape" mc:Ignorable="w14 wp14">
   <w:body>
-    <w:p>
-      <w:pPr>
-        <w:jc w:val="center"/>
-      </w:pPr>
-    </w:p>
     <w:p>
       <w:pPr>
         <w:jc w:val="center"/>
@@ -20,6 +15,8 @@
           <w:lang w:eastAsia="zh-CN" w:bidi="hi-IN"/>
         </w:rPr>
       </w:pPr>
+      <w:bookmarkStart w:id="0" w:name="_GoBack"/>
+      <w:bookmarkEnd w:id="0"/>
       <w:r>
         <w:rPr>
           <w:rFonts w:ascii="Liberation Sans" w:eastAsia="AR PL UMing HK" w:hAnsi="Liberation Sans" w:cs="Lohit Devanagari"/>
@@ -30,8 +27,22 @@
           <w:szCs w:val="56"/>
           <w:lang w:eastAsia="zh-CN" w:bidi="hi-IN"/>
         </w:rPr>
-        <w:t>Archiver Appliance Support for EPICS Qt</w:t>
-      </w:r>
+        <w:t xml:space="preserve">Archiver Appliance Support for EPICS </w:t>
+      </w:r>
+      <w:proofErr w:type="spellStart"/>
+      <w:r>
+        <w:rPr>
+          <w:rFonts w:ascii="Liberation Sans" w:eastAsia="AR PL UMing HK" w:hAnsi="Liberation Sans" w:cs="Lohit Devanagari"/>
+          <w:b/>
+          <w:bCs/>
+          <w:color w:val="006666"/>
+          <w:sz w:val="56"/>
+          <w:szCs w:val="56"/>
+          <w:lang w:eastAsia="zh-CN" w:bidi="hi-IN"/>
+        </w:rPr>
+        <w:t>Qt</w:t>
+      </w:r>
+      <w:proofErr w:type="spellEnd"/>
     </w:p>
     <w:p>
       <w:pPr>
@@ -58,70 +69,6 @@
           <w:lang w:eastAsia="zh-CN" w:bidi="hi-IN"/>
         </w:rPr>
       </w:pPr>
-      <w:r>
-        <w:rPr>
-          <w:rFonts w:ascii="Liberation Sans" w:eastAsia="AR PL UMing HK" w:hAnsi="Liberation Sans" w:cs="Lohit Devanagari"/>
-          <w:b/>
-          <w:bCs/>
-          <w:noProof/>
-          <w:color w:val="0093D9"/>
-          <w:sz w:val="36"/>
-          <w:szCs w:val="36"/>
-          <w:lang w:eastAsia="en-AU"/>
-        </w:rPr>
-        <w:drawing>
-          <wp:anchor distT="0" distB="0" distL="0" distR="0" simplePos="0" relativeHeight="251659264" behindDoc="0" locked="0" layoutInCell="1" allowOverlap="1">
-            <wp:simplePos x="0" y="0"/>
-            <wp:positionH relativeFrom="page">
-              <wp:posOffset>174625</wp:posOffset>
-            </wp:positionH>
-            <wp:positionV relativeFrom="page">
-              <wp:posOffset>172085</wp:posOffset>
-            </wp:positionV>
-            <wp:extent cx="850900" cy="850900"/>
-            <wp:effectExtent l="0" t="0" r="6350" b="6350"/>
-            <wp:wrapSquare wrapText="largest"/>
-            <wp:docPr id="1" name="Picture"/>
-            <wp:cNvGraphicFramePr>
-              <a:graphicFrameLocks xmlns:a="http://schemas.openxmlformats.org/drawingml/2006/main" noChangeAspect="1"/>
-            </wp:cNvGraphicFramePr>
-            <a:graphic xmlns:a="http://schemas.openxmlformats.org/drawingml/2006/main">
-              <a:graphicData uri="http://schemas.openxmlformats.org/drawingml/2006/picture">
-                <pic:pic xmlns:pic="http://schemas.openxmlformats.org/drawingml/2006/picture">
-                  <pic:nvPicPr>
-                    <pic:cNvPr id="1" name="Picture"/>
-                    <pic:cNvPicPr>
-                      <a:picLocks noChangeAspect="1" noChangeArrowheads="1"/>
-                    </pic:cNvPicPr>
-                  </pic:nvPicPr>
-                  <pic:blipFill>
-                    <a:blip r:embed="rId7" cstate="print"/>
-                    <a:stretch>
-                      <a:fillRect/>
-                    </a:stretch>
-                  </pic:blipFill>
-                  <pic:spPr bwMode="auto">
-                    <a:xfrm>
-                      <a:off x="0" y="0"/>
-                      <a:ext cx="850900" cy="850900"/>
-                    </a:xfrm>
-                    <a:prstGeom prst="rect">
-                      <a:avLst/>
-                    </a:prstGeom>
-                    <a:noFill/>
-                    <a:ln w="9525">
-                      <a:noFill/>
-                      <a:miter lim="800000"/>
-                      <a:headEnd/>
-                      <a:tailEnd/>
-                    </a:ln>
-                  </pic:spPr>
-                </pic:pic>
-              </a:graphicData>
-            </a:graphic>
-          </wp:anchor>
-        </w:drawing>
-      </w:r>
       <w:r>
         <w:rPr>
           <w:rFonts w:ascii="Liberation Sans" w:eastAsia="AR PL UMing HK" w:hAnsi="Liberation Sans" w:cs="Lohit Devanagari"/>
@@ -494,6 +441,7 @@
         </w:rPr>
         <w:t xml:space="preserve">AA support for QE Framework has been developed with </w:t>
       </w:r>
+      <w:proofErr w:type="gramStart"/>
       <w:r>
         <w:rPr>
           <w:rFonts w:ascii="Liberation Serif" w:eastAsia="AR PL UMing HK" w:hAnsi="Liberation Serif" w:cs="Lohit Devanagari"/>
@@ -502,8 +450,9 @@
           <w:szCs w:val="24"/>
           <w:lang w:eastAsia="zh-CN" w:bidi="hi-IN"/>
         </w:rPr>
-        <w:t xml:space="preserve">Fall 2017 </w:t>
-      </w:r>
+        <w:t>Fall</w:t>
+      </w:r>
+      <w:proofErr w:type="gramEnd"/>
       <w:r>
         <w:rPr>
           <w:rFonts w:ascii="Liberation Serif" w:eastAsia="AR PL UMing HK" w:hAnsi="Liberation Serif" w:cs="Lohit Devanagari"/>
@@ -512,6 +461,16 @@
           <w:szCs w:val="24"/>
           <w:lang w:eastAsia="zh-CN" w:bidi="hi-IN"/>
         </w:rPr>
+        <w:t xml:space="preserve"> 2017 </w:t>
+      </w:r>
+      <w:r>
+        <w:rPr>
+          <w:rFonts w:ascii="Liberation Serif" w:eastAsia="AR PL UMing HK" w:hAnsi="Liberation Serif" w:cs="Lohit Devanagari"/>
+          <w:b/>
+          <w:sz w:val="24"/>
+          <w:szCs w:val="24"/>
+          <w:lang w:eastAsia="zh-CN" w:bidi="hi-IN"/>
+        </w:rPr>
         <w:t>release</w:t>
       </w:r>
       <w:r>
@@ -578,7 +537,25 @@
           <w:szCs w:val="24"/>
           <w:lang w:eastAsia="zh-CN" w:bidi="hi-IN"/>
         </w:rPr>
-        <w:t xml:space="preserve"> it definitely won’t work with older ones.</w:t>
+        <w:t xml:space="preserve"> it definitely won</w:t>
+      </w:r>
+      <w:r>
+        <w:rPr>
+          <w:rFonts w:ascii="Liberation Serif" w:eastAsia="AR PL UMing HK" w:hAnsi="Liberation Serif" w:cs="Lohit Devanagari"/>
+          <w:sz w:val="24"/>
+          <w:szCs w:val="24"/>
+          <w:lang w:eastAsia="zh-CN" w:bidi="hi-IN"/>
+        </w:rPr>
+        <w:t>’</w:t>
+      </w:r>
+      <w:r>
+        <w:rPr>
+          <w:rFonts w:ascii="Liberation Serif" w:eastAsia="AR PL UMing HK" w:hAnsi="Liberation Serif" w:cs="Lohit Devanagari"/>
+          <w:sz w:val="24"/>
+          <w:szCs w:val="24"/>
+          <w:lang w:eastAsia="zh-CN" w:bidi="hi-IN"/>
+        </w:rPr>
+        <w:t>t work with older ones.</w:t>
       </w:r>
     </w:p>
     <w:p>
@@ -615,7 +592,25 @@
           <w:szCs w:val="24"/>
           <w:lang w:eastAsia="zh-CN" w:bidi="hi-IN"/>
         </w:rPr>
-        <w:t xml:space="preserve">Archived data can be retrieved from AA in many different formats, however Google Protocol Buffers (PB) are AA’s native serializing tool and provide fast and efficient serialization. Speed was the main reason to go with PB, </w:t>
+        <w:t>Archived data can be retrieved from AA in many different formats, however Google Protocol Buffers (PB) are AA</w:t>
+      </w:r>
+      <w:r>
+        <w:rPr>
+          <w:rFonts w:ascii="Liberation Serif" w:eastAsia="AR PL UMing HK" w:hAnsi="Liberation Serif" w:cs="Lohit Devanagari"/>
+          <w:sz w:val="24"/>
+          <w:szCs w:val="24"/>
+          <w:lang w:eastAsia="zh-CN" w:bidi="hi-IN"/>
+        </w:rPr>
+        <w:t>’</w:t>
+      </w:r>
+      <w:r>
+        <w:rPr>
+          <w:rFonts w:ascii="Liberation Serif" w:eastAsia="AR PL UMing HK" w:hAnsi="Liberation Serif" w:cs="Lohit Devanagari"/>
+          <w:sz w:val="24"/>
+          <w:szCs w:val="24"/>
+          <w:lang w:eastAsia="zh-CN" w:bidi="hi-IN"/>
+        </w:rPr>
+        <w:t xml:space="preserve">s native serializing tool and provide fast and efficient serialization. Speed was the main reason to go with PB, </w:t>
       </w:r>
       <w:r>
         <w:rPr>
@@ -687,7 +682,25 @@
           <w:szCs w:val="24"/>
           <w:lang w:eastAsia="zh-CN" w:bidi="hi-IN"/>
         </w:rPr>
-        <w:t>distribution’s</w:t>
+        <w:t>distribution</w:t>
+      </w:r>
+      <w:r>
+        <w:rPr>
+          <w:rFonts w:ascii="Liberation Serif" w:eastAsia="AR PL UMing HK" w:hAnsi="Liberation Serif" w:cs="Lohit Devanagari"/>
+          <w:sz w:val="24"/>
+          <w:szCs w:val="24"/>
+          <w:lang w:eastAsia="zh-CN" w:bidi="hi-IN"/>
+        </w:rPr>
+        <w:t>’</w:t>
+      </w:r>
+      <w:r>
+        <w:rPr>
+          <w:rFonts w:ascii="Liberation Serif" w:eastAsia="AR PL UMing HK" w:hAnsi="Liberation Serif" w:cs="Lohit Devanagari"/>
+          <w:sz w:val="24"/>
+          <w:szCs w:val="24"/>
+          <w:lang w:eastAsia="zh-CN" w:bidi="hi-IN"/>
+        </w:rPr>
+        <w:t>s</w:t>
       </w:r>
       <w:r>
         <w:rPr>
@@ -710,6 +723,8 @@
           <w:lang w:val="en-AU"/>
         </w:rPr>
       </w:pPr>
+      <w:proofErr w:type="spellStart"/>
+      <w:proofErr w:type="gramStart"/>
       <w:r>
         <w:rPr>
           <w:lang w:val="en-AU"/>
@@ -728,6 +743,8 @@
         </w:rPr>
         <w:t>p</w:t>
       </w:r>
+      <w:proofErr w:type="spellEnd"/>
+      <w:proofErr w:type="gramEnd"/>
     </w:p>
     <w:p>
       <w:pPr>
@@ -754,7 +771,17 @@
           <w:szCs w:val="24"/>
           <w:lang w:eastAsia="zh-CN" w:bidi="hi-IN"/>
         </w:rPr>
-        <w:t>plication, namely archapplDataSu</w:t>
+        <w:t xml:space="preserve">plication, namely </w:t>
+      </w:r>
+      <w:proofErr w:type="spellStart"/>
+      <w:r>
+        <w:rPr>
+          <w:rFonts w:ascii="Liberation Serif" w:eastAsia="AR PL UMing HK" w:hAnsi="Liberation Serif" w:cs="Lohit Devanagari"/>
+          <w:sz w:val="24"/>
+          <w:szCs w:val="24"/>
+          <w:lang w:eastAsia="zh-CN" w:bidi="hi-IN"/>
+        </w:rPr>
+        <w:t>archapplDataSu</w:t>
       </w:r>
       <w:r>
         <w:rPr>
@@ -765,6 +792,7 @@
         </w:rPr>
         <w:t>p</w:t>
       </w:r>
+      <w:proofErr w:type="spellEnd"/>
       <w:r>
         <w:rPr>
           <w:rFonts w:ascii="Liberation Serif" w:eastAsia="AR PL UMing HK" w:hAnsi="Liberation Serif" w:cs="Lohit Devanagari"/>
@@ -857,14 +885,25 @@
         </w:rPr>
         <w:t xml:space="preserve">QE Framework </w:t>
       </w:r>
-      <w:r>
-        <w:rPr>
-          <w:rFonts w:ascii="Liberation Serif" w:eastAsia="AR PL UMing HK" w:hAnsi="Liberation Serif" w:cs="Lohit Devanagari"/>
-          <w:sz w:val="24"/>
-          <w:szCs w:val="24"/>
-          <w:lang w:eastAsia="zh-CN" w:bidi="hi-IN"/>
-        </w:rPr>
-        <w:t>Qt project which allows the project to be built in exactly the same way as before, if no additional environment variables are defined.</w:t>
+      <w:proofErr w:type="spellStart"/>
+      <w:r>
+        <w:rPr>
+          <w:rFonts w:ascii="Liberation Serif" w:eastAsia="AR PL UMing HK" w:hAnsi="Liberation Serif" w:cs="Lohit Devanagari"/>
+          <w:sz w:val="24"/>
+          <w:szCs w:val="24"/>
+          <w:lang w:eastAsia="zh-CN" w:bidi="hi-IN"/>
+        </w:rPr>
+        <w:t>Qt</w:t>
+      </w:r>
+      <w:proofErr w:type="spellEnd"/>
+      <w:r>
+        <w:rPr>
+          <w:rFonts w:ascii="Liberation Serif" w:eastAsia="AR PL UMing HK" w:hAnsi="Liberation Serif" w:cs="Lohit Devanagari"/>
+          <w:sz w:val="24"/>
+          <w:szCs w:val="24"/>
+          <w:lang w:eastAsia="zh-CN" w:bidi="hi-IN"/>
+        </w:rPr>
+        <w:t xml:space="preserve"> project which allows the project to be built in exactly the same way as before, if no additional environment variables are defined.</w:t>
       </w:r>
     </w:p>
     <w:p>
@@ -892,16 +931,54 @@
           <w:szCs w:val="24"/>
           <w:lang w:eastAsia="zh-CN" w:bidi="hi-IN"/>
         </w:rPr>
-        <w:t xml:space="preserve"> that archapplDataSu</w:t>
-      </w:r>
-      <w:r>
-        <w:rPr>
-          <w:rFonts w:ascii="Liberation Serif" w:eastAsia="AR PL UMing HK" w:hAnsi="Liberation Serif" w:cs="Lohit Devanagari"/>
-          <w:sz w:val="24"/>
-          <w:szCs w:val="24"/>
-          <w:lang w:eastAsia="zh-CN" w:bidi="hi-IN"/>
-        </w:rPr>
-        <w:t>p can be used as a standalone library for any other cases were parsing of AA’s PB data is needed.</w:t>
+        <w:t xml:space="preserve"> that </w:t>
+      </w:r>
+      <w:proofErr w:type="spellStart"/>
+      <w:r>
+        <w:rPr>
+          <w:rFonts w:ascii="Liberation Serif" w:eastAsia="AR PL UMing HK" w:hAnsi="Liberation Serif" w:cs="Lohit Devanagari"/>
+          <w:sz w:val="24"/>
+          <w:szCs w:val="24"/>
+          <w:lang w:eastAsia="zh-CN" w:bidi="hi-IN"/>
+        </w:rPr>
+        <w:t>archapplDataSu</w:t>
+      </w:r>
+      <w:r>
+        <w:rPr>
+          <w:rFonts w:ascii="Liberation Serif" w:eastAsia="AR PL UMing HK" w:hAnsi="Liberation Serif" w:cs="Lohit Devanagari"/>
+          <w:sz w:val="24"/>
+          <w:szCs w:val="24"/>
+          <w:lang w:eastAsia="zh-CN" w:bidi="hi-IN"/>
+        </w:rPr>
+        <w:t>p</w:t>
+      </w:r>
+      <w:proofErr w:type="spellEnd"/>
+      <w:r>
+        <w:rPr>
+          <w:rFonts w:ascii="Liberation Serif" w:eastAsia="AR PL UMing HK" w:hAnsi="Liberation Serif" w:cs="Lohit Devanagari"/>
+          <w:sz w:val="24"/>
+          <w:szCs w:val="24"/>
+          <w:lang w:eastAsia="zh-CN" w:bidi="hi-IN"/>
+        </w:rPr>
+        <w:t xml:space="preserve"> can be used as a standalone library for any other cases were parsing of AA</w:t>
+      </w:r>
+      <w:r>
+        <w:rPr>
+          <w:rFonts w:ascii="Liberation Serif" w:eastAsia="AR PL UMing HK" w:hAnsi="Liberation Serif" w:cs="Lohit Devanagari"/>
+          <w:sz w:val="24"/>
+          <w:szCs w:val="24"/>
+          <w:lang w:eastAsia="zh-CN" w:bidi="hi-IN"/>
+        </w:rPr>
+        <w:t>’</w:t>
+      </w:r>
+      <w:r>
+        <w:rPr>
+          <w:rFonts w:ascii="Liberation Serif" w:eastAsia="AR PL UMing HK" w:hAnsi="Liberation Serif" w:cs="Lohit Devanagari"/>
+          <w:sz w:val="24"/>
+          <w:szCs w:val="24"/>
+          <w:lang w:eastAsia="zh-CN" w:bidi="hi-IN"/>
+        </w:rPr>
+        <w:t>s PB data is needed.</w:t>
       </w:r>
     </w:p>
     <w:p>
@@ -915,11 +992,19 @@
           <w:lang w:val="en-AU"/>
         </w:rPr>
       </w:pPr>
+      <w:proofErr w:type="spellStart"/>
       <w:r>
         <w:rPr>
           <w:lang w:val="en-AU"/>
         </w:rPr>
-        <w:t>Qt 5.0 +</w:t>
+        <w:t>Qt</w:t>
+      </w:r>
+      <w:proofErr w:type="spellEnd"/>
+      <w:r>
+        <w:rPr>
+          <w:lang w:val="en-AU"/>
+        </w:rPr>
+        <w:t xml:space="preserve"> 5.0 +</w:t>
       </w:r>
     </w:p>
     <w:p>
@@ -940,14 +1025,45 @@
         </w:rPr>
         <w:t xml:space="preserve">In </w:t>
       </w:r>
-      <w:r>
-        <w:rPr>
-          <w:rFonts w:ascii="Liberation Serif" w:eastAsia="AR PL UMing HK" w:hAnsi="Liberation Serif" w:cs="Lohit Devanagari"/>
-          <w:sz w:val="24"/>
-          <w:szCs w:val="24"/>
-          <w:lang w:eastAsia="zh-CN" w:bidi="hi-IN"/>
-        </w:rPr>
-        <w:t xml:space="preserve">Qt 5.0 support for JSON has been introduced as well as support for easy URL query composition. Since Qt 5.0 has been around for a while, those libraries have been used. This means that in order to build </w:t>
+      <w:proofErr w:type="spellStart"/>
+      <w:r>
+        <w:rPr>
+          <w:rFonts w:ascii="Liberation Serif" w:eastAsia="AR PL UMing HK" w:hAnsi="Liberation Serif" w:cs="Lohit Devanagari"/>
+          <w:sz w:val="24"/>
+          <w:szCs w:val="24"/>
+          <w:lang w:eastAsia="zh-CN" w:bidi="hi-IN"/>
+        </w:rPr>
+        <w:t>Qt</w:t>
+      </w:r>
+      <w:proofErr w:type="spellEnd"/>
+      <w:r>
+        <w:rPr>
+          <w:rFonts w:ascii="Liberation Serif" w:eastAsia="AR PL UMing HK" w:hAnsi="Liberation Serif" w:cs="Lohit Devanagari"/>
+          <w:sz w:val="24"/>
+          <w:szCs w:val="24"/>
+          <w:lang w:eastAsia="zh-CN" w:bidi="hi-IN"/>
+        </w:rPr>
+        <w:t xml:space="preserve"> 5.0 support for JSON has been introduced as well as support for easy URL query composition. Since </w:t>
+      </w:r>
+      <w:proofErr w:type="spellStart"/>
+      <w:r>
+        <w:rPr>
+          <w:rFonts w:ascii="Liberation Serif" w:eastAsia="AR PL UMing HK" w:hAnsi="Liberation Serif" w:cs="Lohit Devanagari"/>
+          <w:sz w:val="24"/>
+          <w:szCs w:val="24"/>
+          <w:lang w:eastAsia="zh-CN" w:bidi="hi-IN"/>
+        </w:rPr>
+        <w:t>Qt</w:t>
+      </w:r>
+      <w:proofErr w:type="spellEnd"/>
+      <w:r>
+        <w:rPr>
+          <w:rFonts w:ascii="Liberation Serif" w:eastAsia="AR PL UMing HK" w:hAnsi="Liberation Serif" w:cs="Lohit Devanagari"/>
+          <w:sz w:val="24"/>
+          <w:szCs w:val="24"/>
+          <w:lang w:eastAsia="zh-CN" w:bidi="hi-IN"/>
+        </w:rPr>
+        <w:t xml:space="preserve"> 5.0 has been around for a while, those libraries have been used. This means that in order to build </w:t>
       </w:r>
       <w:r>
         <w:rPr>
@@ -965,7 +1081,27 @@
           <w:szCs w:val="24"/>
           <w:lang w:eastAsia="zh-CN" w:bidi="hi-IN"/>
         </w:rPr>
-        <w:t xml:space="preserve"> with AA support, Qt 5.0 or higher must be used.</w:t>
+        <w:t xml:space="preserve"> with AA support, </w:t>
+      </w:r>
+      <w:proofErr w:type="spellStart"/>
+      <w:r>
+        <w:rPr>
+          <w:rFonts w:ascii="Liberation Serif" w:eastAsia="AR PL UMing HK" w:hAnsi="Liberation Serif" w:cs="Lohit Devanagari"/>
+          <w:sz w:val="24"/>
+          <w:szCs w:val="24"/>
+          <w:lang w:eastAsia="zh-CN" w:bidi="hi-IN"/>
+        </w:rPr>
+        <w:t>Qt</w:t>
+      </w:r>
+      <w:proofErr w:type="spellEnd"/>
+      <w:r>
+        <w:rPr>
+          <w:rFonts w:ascii="Liberation Serif" w:eastAsia="AR PL UMing HK" w:hAnsi="Liberation Serif" w:cs="Lohit Devanagari"/>
+          <w:sz w:val="24"/>
+          <w:szCs w:val="24"/>
+          <w:lang w:eastAsia="zh-CN" w:bidi="hi-IN"/>
+        </w:rPr>
+        <w:t xml:space="preserve"> 5.0 or higher must be used.</w:t>
       </w:r>
       <w:r>
         <w:rPr>
@@ -1038,7 +1174,25 @@
           <w:szCs w:val="24"/>
           <w:lang w:eastAsia="zh-CN" w:bidi="hi-IN"/>
         </w:rPr>
-        <w:t>don’t</w:t>
+        <w:t>don</w:t>
+      </w:r>
+      <w:r>
+        <w:rPr>
+          <w:rFonts w:ascii="Liberation Serif" w:eastAsia="AR PL UMing HK" w:hAnsi="Liberation Serif" w:cs="Lohit Devanagari"/>
+          <w:sz w:val="24"/>
+          <w:szCs w:val="24"/>
+          <w:lang w:eastAsia="zh-CN" w:bidi="hi-IN"/>
+        </w:rPr>
+        <w:t>’</w:t>
+      </w:r>
+      <w:r>
+        <w:rPr>
+          <w:rFonts w:ascii="Liberation Serif" w:eastAsia="AR PL UMing HK" w:hAnsi="Liberation Serif" w:cs="Lohit Devanagari"/>
+          <w:sz w:val="24"/>
+          <w:szCs w:val="24"/>
+          <w:lang w:eastAsia="zh-CN" w:bidi="hi-IN"/>
+        </w:rPr>
+        <w:t>t</w:t>
       </w:r>
       <w:r>
         <w:rPr>
@@ -1100,14 +1254,45 @@
           <w:lang w:eastAsia="zh-CN" w:bidi="hi-IN"/>
         </w:rPr>
       </w:pPr>
-      <w:r>
-        <w:rPr>
-          <w:rFonts w:ascii="Liberation Serif" w:eastAsia="AR PL UMing HK" w:hAnsi="Liberation Serif" w:cs="Lohit Devanagari"/>
-          <w:sz w:val="24"/>
-          <w:szCs w:val="24"/>
-          <w:lang w:eastAsia="zh-CN" w:bidi="hi-IN"/>
-        </w:rPr>
-        <w:t>QEArchiveAccess::initialize()</w:t>
+      <w:proofErr w:type="spellStart"/>
+      <w:r>
+        <w:rPr>
+          <w:rFonts w:ascii="Liberation Serif" w:eastAsia="AR PL UMing HK" w:hAnsi="Liberation Serif" w:cs="Lohit Devanagari"/>
+          <w:sz w:val="24"/>
+          <w:szCs w:val="24"/>
+          <w:lang w:eastAsia="zh-CN" w:bidi="hi-IN"/>
+        </w:rPr>
+        <w:t>QEArchiveAccess</w:t>
+      </w:r>
+      <w:proofErr w:type="spellEnd"/>
+      <w:r>
+        <w:rPr>
+          <w:rFonts w:ascii="Liberation Serif" w:eastAsia="AR PL UMing HK" w:hAnsi="Liberation Serif" w:cs="Lohit Devanagari"/>
+          <w:sz w:val="24"/>
+          <w:szCs w:val="24"/>
+          <w:lang w:eastAsia="zh-CN" w:bidi="hi-IN"/>
+        </w:rPr>
+        <w:t>::</w:t>
+      </w:r>
+      <w:proofErr w:type="gramStart"/>
+      <w:r>
+        <w:rPr>
+          <w:rFonts w:ascii="Liberation Serif" w:eastAsia="AR PL UMing HK" w:hAnsi="Liberation Serif" w:cs="Lohit Devanagari"/>
+          <w:sz w:val="24"/>
+          <w:szCs w:val="24"/>
+          <w:lang w:eastAsia="zh-CN" w:bidi="hi-IN"/>
+        </w:rPr>
+        <w:t>initialize(</w:t>
+      </w:r>
+      <w:proofErr w:type="gramEnd"/>
+      <w:r>
+        <w:rPr>
+          <w:rFonts w:ascii="Liberation Serif" w:eastAsia="AR PL UMing HK" w:hAnsi="Liberation Serif" w:cs="Lohit Devanagari"/>
+          <w:sz w:val="24"/>
+          <w:szCs w:val="24"/>
+          <w:lang w:eastAsia="zh-CN" w:bidi="hi-IN"/>
+        </w:rPr>
+        <w:t>)</w:t>
       </w:r>
       <w:r>
         <w:rPr>
@@ -1133,14 +1318,116 @@
           <w:lang w:eastAsia="zh-CN" w:bidi="hi-IN"/>
         </w:rPr>
       </w:pPr>
-      <w:r>
-        <w:rPr>
-          <w:rFonts w:ascii="Liberation Serif" w:eastAsia="AR PL UMing HK" w:hAnsi="Liberation Serif" w:cs="Lohit Devanagari"/>
-          <w:sz w:val="24"/>
-          <w:szCs w:val="24"/>
-          <w:lang w:eastAsia="zh-CN" w:bidi="hi-IN"/>
-        </w:rPr>
-        <w:t>QEArchiveAccess::initialize(const QString&amp; archives, const QString&amp; pattern)</w:t>
+      <w:proofErr w:type="spellStart"/>
+      <w:r>
+        <w:rPr>
+          <w:rFonts w:ascii="Liberation Serif" w:eastAsia="AR PL UMing HK" w:hAnsi="Liberation Serif" w:cs="Lohit Devanagari"/>
+          <w:sz w:val="24"/>
+          <w:szCs w:val="24"/>
+          <w:lang w:eastAsia="zh-CN" w:bidi="hi-IN"/>
+        </w:rPr>
+        <w:t>QEArchiveAccess</w:t>
+      </w:r>
+      <w:proofErr w:type="spellEnd"/>
+      <w:r>
+        <w:rPr>
+          <w:rFonts w:ascii="Liberation Serif" w:eastAsia="AR PL UMing HK" w:hAnsi="Liberation Serif" w:cs="Lohit Devanagari"/>
+          <w:sz w:val="24"/>
+          <w:szCs w:val="24"/>
+          <w:lang w:eastAsia="zh-CN" w:bidi="hi-IN"/>
+        </w:rPr>
+        <w:t>::</w:t>
+      </w:r>
+      <w:proofErr w:type="gramStart"/>
+      <w:r>
+        <w:rPr>
+          <w:rFonts w:ascii="Liberation Serif" w:eastAsia="AR PL UMing HK" w:hAnsi="Liberation Serif" w:cs="Lohit Devanagari"/>
+          <w:sz w:val="24"/>
+          <w:szCs w:val="24"/>
+          <w:lang w:eastAsia="zh-CN" w:bidi="hi-IN"/>
+        </w:rPr>
+        <w:t>initialize(</w:t>
+      </w:r>
+      <w:proofErr w:type="spellStart"/>
+      <w:proofErr w:type="gramEnd"/>
+      <w:r>
+        <w:rPr>
+          <w:rFonts w:ascii="Liberation Serif" w:eastAsia="AR PL UMing HK" w:hAnsi="Liberation Serif" w:cs="Lohit Devanagari"/>
+          <w:sz w:val="24"/>
+          <w:szCs w:val="24"/>
+          <w:lang w:eastAsia="zh-CN" w:bidi="hi-IN"/>
+        </w:rPr>
+        <w:t>const</w:t>
+      </w:r>
+      <w:proofErr w:type="spellEnd"/>
+      <w:r>
+        <w:rPr>
+          <w:rFonts w:ascii="Liberation Serif" w:eastAsia="AR PL UMing HK" w:hAnsi="Liberation Serif" w:cs="Lohit Devanagari"/>
+          <w:sz w:val="24"/>
+          <w:szCs w:val="24"/>
+          <w:lang w:eastAsia="zh-CN" w:bidi="hi-IN"/>
+        </w:rPr>
+        <w:t xml:space="preserve"> </w:t>
+      </w:r>
+      <w:proofErr w:type="spellStart"/>
+      <w:r>
+        <w:rPr>
+          <w:rFonts w:ascii="Liberation Serif" w:eastAsia="AR PL UMing HK" w:hAnsi="Liberation Serif" w:cs="Lohit Devanagari"/>
+          <w:sz w:val="24"/>
+          <w:szCs w:val="24"/>
+          <w:lang w:eastAsia="zh-CN" w:bidi="hi-IN"/>
+        </w:rPr>
+        <w:t>QString</w:t>
+      </w:r>
+      <w:proofErr w:type="spellEnd"/>
+      <w:r>
+        <w:rPr>
+          <w:rFonts w:ascii="Liberation Serif" w:eastAsia="AR PL UMing HK" w:hAnsi="Liberation Serif" w:cs="Lohit Devanagari"/>
+          <w:sz w:val="24"/>
+          <w:szCs w:val="24"/>
+          <w:lang w:eastAsia="zh-CN" w:bidi="hi-IN"/>
+        </w:rPr>
+        <w:t xml:space="preserve">&amp; archives, </w:t>
+      </w:r>
+      <w:proofErr w:type="spellStart"/>
+      <w:r>
+        <w:rPr>
+          <w:rFonts w:ascii="Liberation Serif" w:eastAsia="AR PL UMing HK" w:hAnsi="Liberation Serif" w:cs="Lohit Devanagari"/>
+          <w:sz w:val="24"/>
+          <w:szCs w:val="24"/>
+          <w:lang w:eastAsia="zh-CN" w:bidi="hi-IN"/>
+        </w:rPr>
+        <w:t>const</w:t>
+      </w:r>
+      <w:proofErr w:type="spellEnd"/>
+      <w:r>
+        <w:rPr>
+          <w:rFonts w:ascii="Liberation Serif" w:eastAsia="AR PL UMing HK" w:hAnsi="Liberation Serif" w:cs="Lohit Devanagari"/>
+          <w:sz w:val="24"/>
+          <w:szCs w:val="24"/>
+          <w:lang w:eastAsia="zh-CN" w:bidi="hi-IN"/>
+        </w:rPr>
+        <w:t xml:space="preserve"> </w:t>
+      </w:r>
+      <w:proofErr w:type="spellStart"/>
+      <w:r>
+        <w:rPr>
+          <w:rFonts w:ascii="Liberation Serif" w:eastAsia="AR PL UMing HK" w:hAnsi="Liberation Serif" w:cs="Lohit Devanagari"/>
+          <w:sz w:val="24"/>
+          <w:szCs w:val="24"/>
+          <w:lang w:eastAsia="zh-CN" w:bidi="hi-IN"/>
+        </w:rPr>
+        <w:t>QString</w:t>
+      </w:r>
+      <w:proofErr w:type="spellEnd"/>
+      <w:r>
+        <w:rPr>
+          <w:rFonts w:ascii="Liberation Serif" w:eastAsia="AR PL UMing HK" w:hAnsi="Liberation Serif" w:cs="Lohit Devanagari"/>
+          <w:sz w:val="24"/>
+          <w:szCs w:val="24"/>
+          <w:lang w:eastAsia="zh-CN" w:bidi="hi-IN"/>
+        </w:rPr>
+        <w:t>&amp; pattern)</w:t>
       </w:r>
       <w:r>
         <w:rPr>
@@ -1221,7 +1508,25 @@
           <w:szCs w:val="24"/>
           <w:lang w:eastAsia="zh-CN" w:bidi="hi-IN"/>
         </w:rPr>
-        <w:t>There’s an extensive guide on how to do that on</w:t>
+        <w:t>There</w:t>
+      </w:r>
+      <w:r>
+        <w:rPr>
+          <w:rFonts w:ascii="Liberation Serif" w:eastAsia="AR PL UMing HK" w:hAnsi="Liberation Serif" w:cs="Lohit Devanagari"/>
+          <w:sz w:val="24"/>
+          <w:szCs w:val="24"/>
+          <w:lang w:eastAsia="zh-CN" w:bidi="hi-IN"/>
+        </w:rPr>
+        <w:t>’</w:t>
+      </w:r>
+      <w:r>
+        <w:rPr>
+          <w:rFonts w:ascii="Liberation Serif" w:eastAsia="AR PL UMing HK" w:hAnsi="Liberation Serif" w:cs="Lohit Devanagari"/>
+          <w:sz w:val="24"/>
+          <w:szCs w:val="24"/>
+          <w:lang w:eastAsia="zh-CN" w:bidi="hi-IN"/>
+        </w:rPr>
+        <w:t>s an extensive guide on how to do that on</w:t>
       </w:r>
       <w:r>
         <w:rPr>
@@ -1238,255 +1543,8 @@
             <w:szCs w:val="24"/>
             <w:lang w:eastAsia="zh-CN" w:bidi="hi-IN"/>
           </w:rPr>
-          <w:t>AA's website</w:t>
+          <w:t>AA</w:t>
         </w:r>
-      </w:hyperlink>
-      <w:r>
-        <w:rPr>
-          <w:rStyle w:val="Hyperlink"/>
-          <w:rFonts w:ascii="Liberation Serif" w:eastAsia="AR PL UMing HK" w:hAnsi="Liberation Serif" w:cs="Lohit Devanagari"/>
-          <w:sz w:val="24"/>
-          <w:szCs w:val="24"/>
-          <w:lang w:eastAsia="zh-CN" w:bidi="hi-IN"/>
-        </w:rPr>
-        <w:t>.</w:t>
-      </w:r>
-      <w:r>
-        <w:t xml:space="preserve"> </w:t>
-      </w:r>
-      <w:r>
-        <w:rPr>
-          <w:rFonts w:ascii="Liberation Serif" w:eastAsia="AR PL UMing HK" w:hAnsi="Liberation Serif" w:cs="Lohit Devanagari"/>
-          <w:sz w:val="24"/>
-          <w:szCs w:val="24"/>
-          <w:lang w:eastAsia="zh-CN" w:bidi="hi-IN"/>
-        </w:rPr>
-        <w:t xml:space="preserve">As mentioned before, AA support for QE Framework requires </w:t>
-      </w:r>
-      <w:r>
-        <w:rPr>
-          <w:rFonts w:ascii="Liberation Serif" w:eastAsia="AR PL UMing HK" w:hAnsi="Liberation Serif" w:cs="Lohit Devanagari"/>
-          <w:b/>
-          <w:sz w:val="24"/>
-          <w:szCs w:val="24"/>
-          <w:lang w:eastAsia="zh-CN" w:bidi="hi-IN"/>
-        </w:rPr>
-        <w:t>Fall 2017 release (tag</w:t>
-      </w:r>
-      <w:r>
-        <w:rPr>
-          <w:rFonts w:ascii="Liberation Serif" w:eastAsia="AR PL UMing HK" w:hAnsi="Liberation Serif" w:cs="Lohit Devanagari"/>
-          <w:sz w:val="24"/>
-          <w:szCs w:val="24"/>
-          <w:lang w:eastAsia="zh-CN" w:bidi="hi-IN"/>
-        </w:rPr>
-        <w:t xml:space="preserve"> </w:t>
-      </w:r>
-      <w:r>
-        <w:rPr>
-          <w:rFonts w:ascii="Liberation Serif" w:eastAsia="AR PL UMing HK" w:hAnsi="Liberation Serif" w:cs="Lohit Devanagari"/>
-          <w:b/>
-          <w:sz w:val="24"/>
-          <w:szCs w:val="24"/>
-          <w:lang w:eastAsia="zh-CN" w:bidi="hi-IN"/>
-        </w:rPr>
-        <w:t>v0.0.1_SNAPSHOT_27-November-2017</w:t>
-      </w:r>
-      <w:r>
-        <w:rPr>
-          <w:rFonts w:ascii="Liberation Serif" w:eastAsia="AR PL UMing HK" w:hAnsi="Liberation Serif" w:cs="Lohit Devanagari"/>
-          <w:b/>
-          <w:sz w:val="24"/>
-          <w:szCs w:val="24"/>
-          <w:lang w:eastAsia="zh-CN" w:bidi="hi-IN"/>
-        </w:rPr>
-        <w:t>)</w:t>
-      </w:r>
-      <w:bookmarkStart w:id="0" w:name="_GoBack"/>
-      <w:bookmarkEnd w:id="0"/>
-      <w:r>
-        <w:rPr>
-          <w:rFonts w:ascii="Liberation Serif" w:eastAsia="AR PL UMing HK" w:hAnsi="Liberation Serif" w:cs="Lohit Devanagari"/>
-          <w:sz w:val="24"/>
-          <w:szCs w:val="24"/>
-          <w:lang w:eastAsia="zh-CN" w:bidi="hi-IN"/>
-        </w:rPr>
-        <w:t xml:space="preserve"> </w:t>
-      </w:r>
-      <w:r>
-        <w:rPr>
-          <w:rFonts w:ascii="Liberation Serif" w:eastAsia="AR PL UMing HK" w:hAnsi="Liberation Serif" w:cs="Lohit Devanagari"/>
-          <w:sz w:val="24"/>
-          <w:szCs w:val="24"/>
-          <w:lang w:eastAsia="zh-CN" w:bidi="hi-IN"/>
-        </w:rPr>
-        <w:t>or newer.</w:t>
-      </w:r>
-    </w:p>
-    <w:p>
-      <w:pPr>
-        <w:pStyle w:val="Heading3"/>
-        <w:tabs>
-          <w:tab w:val="num" w:pos="720"/>
-        </w:tabs>
-        <w:ind w:left="720" w:hanging="720"/>
-        <w:rPr>
-          <w:lang w:val="en-AU"/>
-        </w:rPr>
-      </w:pPr>
-      <w:r>
-        <w:rPr>
-          <w:lang w:val="en-AU"/>
-        </w:rPr>
-        <w:t>Install Google Protocol Buffers</w:t>
-      </w:r>
-    </w:p>
-    <w:p>
-      <w:pPr>
-        <w:rPr>
-          <w:rFonts w:ascii="Liberation Serif" w:eastAsia="AR PL UMing HK" w:hAnsi="Liberation Serif" w:cs="Lohit Devanagari"/>
-          <w:sz w:val="24"/>
-          <w:szCs w:val="24"/>
-          <w:lang w:eastAsia="zh-CN" w:bidi="hi-IN"/>
-        </w:rPr>
-      </w:pPr>
-      <w:r>
-        <w:rPr>
-          <w:rFonts w:ascii="Liberation Serif" w:eastAsia="AR PL UMing HK" w:hAnsi="Liberation Serif" w:cs="Lohit Devanagari"/>
-          <w:sz w:val="24"/>
-          <w:szCs w:val="24"/>
-          <w:lang w:eastAsia="zh-CN" w:bidi="hi-IN"/>
-        </w:rPr>
-        <w:t>AA support for QE Framework has been tested with versions 2.5.0 and 3.5.0 and 3.5.1</w:t>
-      </w:r>
-    </w:p>
-    <w:p>
-      <w:pPr>
-        <w:rPr>
-          <w:rFonts w:ascii="Liberation Serif" w:eastAsia="AR PL UMing HK" w:hAnsi="Liberation Serif" w:cs="Lohit Devanagari"/>
-          <w:b/>
-          <w:sz w:val="24"/>
-          <w:szCs w:val="24"/>
-          <w:lang w:eastAsia="zh-CN" w:bidi="hi-IN"/>
-        </w:rPr>
-      </w:pPr>
-      <w:r>
-        <w:rPr>
-          <w:rFonts w:ascii="Liberation Serif" w:eastAsia="AR PL UMing HK" w:hAnsi="Liberation Serif" w:cs="Lohit Devanagari"/>
-          <w:b/>
-          <w:sz w:val="24"/>
-          <w:szCs w:val="24"/>
-          <w:lang w:eastAsia="zh-CN" w:bidi="hi-IN"/>
-        </w:rPr>
-        <w:t>On Linux</w:t>
-      </w:r>
-    </w:p>
-    <w:p>
-      <w:pPr>
-        <w:rPr>
-          <w:rFonts w:ascii="Liberation Serif" w:eastAsia="AR PL UMing HK" w:hAnsi="Liberation Serif" w:cs="Lohit Devanagari"/>
-          <w:sz w:val="24"/>
-          <w:szCs w:val="24"/>
-          <w:lang w:eastAsia="zh-CN" w:bidi="hi-IN"/>
-        </w:rPr>
-      </w:pPr>
-      <w:r>
-        <w:rPr>
-          <w:rFonts w:ascii="Liberation Serif" w:eastAsia="AR PL UMing HK" w:hAnsi="Liberation Serif" w:cs="Lohit Devanagari"/>
-          <w:sz w:val="24"/>
-          <w:szCs w:val="24"/>
-          <w:lang w:eastAsia="zh-CN" w:bidi="hi-IN"/>
-        </w:rPr>
-        <w:t xml:space="preserve">This should be fairly painless. All major distributions should have PB software available via their package managers. So in case of </w:t>
-      </w:r>
-      <w:r>
-        <w:rPr>
-          <w:rFonts w:ascii="Liberation Serif" w:eastAsia="AR PL UMing HK" w:hAnsi="Liberation Serif" w:cs="Lohit Devanagari"/>
-          <w:sz w:val="24"/>
-          <w:szCs w:val="24"/>
-          <w:lang w:eastAsia="zh-CN" w:bidi="hi-IN"/>
-        </w:rPr>
-        <w:t>Fedora and other Re</w:t>
-      </w:r>
-      <w:r>
-        <w:rPr>
-          <w:rFonts w:ascii="Liberation Serif" w:eastAsia="AR PL UMing HK" w:hAnsi="Liberation Serif" w:cs="Lohit Devanagari"/>
-          <w:sz w:val="24"/>
-          <w:szCs w:val="24"/>
-          <w:lang w:eastAsia="zh-CN" w:bidi="hi-IN"/>
-        </w:rPr>
-        <w:t>dHat flavou</w:t>
-      </w:r>
-      <w:r>
-        <w:rPr>
-          <w:rFonts w:ascii="Liberation Serif" w:eastAsia="AR PL UMing HK" w:hAnsi="Liberation Serif" w:cs="Lohit Devanagari"/>
-          <w:sz w:val="24"/>
-          <w:szCs w:val="24"/>
-          <w:lang w:eastAsia="zh-CN" w:bidi="hi-IN"/>
-        </w:rPr>
-        <w:t>rs</w:t>
-      </w:r>
-      <w:r>
-        <w:rPr>
-          <w:rFonts w:ascii="Liberation Serif" w:eastAsia="AR PL UMing HK" w:hAnsi="Liberation Serif" w:cs="Lohit Devanagari"/>
-          <w:sz w:val="24"/>
-          <w:szCs w:val="24"/>
-          <w:lang w:eastAsia="zh-CN" w:bidi="hi-IN"/>
-        </w:rPr>
-        <w:t xml:space="preserve"> you’d run:</w:t>
-      </w:r>
-    </w:p>
-    <w:p>
-      <w:pPr>
-        <w:pStyle w:val="PreformattedText"/>
-        <w:rPr>
-          <w:lang w:val="en-AU"/>
-        </w:rPr>
-      </w:pPr>
-      <w:r>
-        <w:rPr>
-          <w:lang w:val="en-AU"/>
-        </w:rPr>
-        <w:t>yum install –y protobuf</w:t>
-      </w:r>
-    </w:p>
-    <w:p>
-      <w:pPr>
-        <w:pStyle w:val="PreformattedText"/>
-        <w:rPr>
-          <w:lang w:val="en-AU"/>
-        </w:rPr>
-      </w:pPr>
-    </w:p>
-    <w:p>
-      <w:pPr>
-        <w:rPr>
-          <w:rFonts w:ascii="Liberation Serif" w:eastAsia="AR PL UMing HK" w:hAnsi="Liberation Serif" w:cs="Lohit Devanagari"/>
-          <w:sz w:val="24"/>
-          <w:szCs w:val="24"/>
-          <w:lang w:eastAsia="zh-CN" w:bidi="hi-IN"/>
-        </w:rPr>
-      </w:pPr>
-      <w:r>
-        <w:rPr>
-          <w:rFonts w:ascii="Liberation Serif" w:eastAsia="AR PL UMing HK" w:hAnsi="Liberation Serif" w:cs="Lohit Devanagari"/>
-          <w:sz w:val="24"/>
-          <w:szCs w:val="24"/>
-          <w:lang w:eastAsia="zh-CN" w:bidi="hi-IN"/>
-        </w:rPr>
-        <w:lastRenderedPageBreak/>
-        <w:t>At least in the case of CentOS 7, this will install a fairly old version of PB (2.5.0). For the purpose of AA support in QE Framework, this is good enough, however you can get the latest version of PB from their</w:t>
-      </w:r>
-      <w:r>
-        <w:rPr>
-          <w:rFonts w:ascii="Liberation Serif" w:eastAsia="AR PL UMing HK" w:hAnsi="Liberation Serif" w:cs="Lohit Devanagari"/>
-          <w:sz w:val="24"/>
-          <w:szCs w:val="24"/>
-          <w:lang w:eastAsia="zh-CN" w:bidi="hi-IN"/>
-        </w:rPr>
-        <w:t xml:space="preserve"> </w:t>
-      </w:r>
-      <w:hyperlink r:id="rId10" w:history="1">
         <w:r>
           <w:rPr>
             <w:rStyle w:val="Hyperlink"/>
@@ -1495,11 +1553,22 @@
             <w:szCs w:val="24"/>
             <w:lang w:eastAsia="zh-CN" w:bidi="hi-IN"/>
           </w:rPr>
-          <w:t>github releases website</w:t>
+          <w:t>’</w:t>
+        </w:r>
+        <w:r>
+          <w:rPr>
+            <w:rStyle w:val="Hyperlink"/>
+            <w:rFonts w:ascii="Liberation Serif" w:eastAsia="AR PL UMing HK" w:hAnsi="Liberation Serif" w:cs="Lohit Devanagari"/>
+            <w:sz w:val="24"/>
+            <w:szCs w:val="24"/>
+            <w:lang w:eastAsia="zh-CN" w:bidi="hi-IN"/>
+          </w:rPr>
+          <w:t>s website</w:t>
         </w:r>
       </w:hyperlink>
       <w:r>
         <w:rPr>
+          <w:rStyle w:val="Hyperlink"/>
           <w:rFonts w:ascii="Liberation Serif" w:eastAsia="AR PL UMing HK" w:hAnsi="Liberation Serif" w:cs="Lohit Devanagari"/>
           <w:sz w:val="24"/>
           <w:szCs w:val="24"/>
@@ -1507,9 +1576,20 @@
         </w:rPr>
         <w:t>.</w:t>
       </w:r>
-    </w:p>
-    <w:p>
-      <w:pPr>
+      <w:r>
+        <w:t xml:space="preserve"> </w:t>
+      </w:r>
+      <w:r>
+        <w:rPr>
+          <w:rFonts w:ascii="Liberation Serif" w:eastAsia="AR PL UMing HK" w:hAnsi="Liberation Serif" w:cs="Lohit Devanagari"/>
+          <w:sz w:val="24"/>
+          <w:szCs w:val="24"/>
+          <w:lang w:eastAsia="zh-CN" w:bidi="hi-IN"/>
+        </w:rPr>
+        <w:t xml:space="preserve">As mentioned before, AA support for QE Framework requires </w:t>
+      </w:r>
+      <w:proofErr w:type="gramStart"/>
+      <w:r>
         <w:rPr>
           <w:rFonts w:ascii="Liberation Serif" w:eastAsia="AR PL UMing HK" w:hAnsi="Liberation Serif" w:cs="Lohit Devanagari"/>
           <w:b/>
@@ -1517,7 +1597,9 @@
           <w:szCs w:val="24"/>
           <w:lang w:eastAsia="zh-CN" w:bidi="hi-IN"/>
         </w:rPr>
-      </w:pPr>
+        <w:t>Fall</w:t>
+      </w:r>
+      <w:proofErr w:type="gramEnd"/>
       <w:r>
         <w:rPr>
           <w:rFonts w:ascii="Liberation Serif" w:eastAsia="AR PL UMing HK" w:hAnsi="Liberation Serif" w:cs="Lohit Devanagari"/>
@@ -1526,6 +1608,325 @@
           <w:szCs w:val="24"/>
           <w:lang w:eastAsia="zh-CN" w:bidi="hi-IN"/>
         </w:rPr>
+        <w:t xml:space="preserve"> 2017 release (tag</w:t>
+      </w:r>
+      <w:r>
+        <w:rPr>
+          <w:rFonts w:ascii="Liberation Serif" w:eastAsia="AR PL UMing HK" w:hAnsi="Liberation Serif" w:cs="Lohit Devanagari"/>
+          <w:sz w:val="24"/>
+          <w:szCs w:val="24"/>
+          <w:lang w:eastAsia="zh-CN" w:bidi="hi-IN"/>
+        </w:rPr>
+        <w:t xml:space="preserve"> </w:t>
+      </w:r>
+      <w:r>
+        <w:rPr>
+          <w:rFonts w:ascii="Liberation Serif" w:eastAsia="AR PL UMing HK" w:hAnsi="Liberation Serif" w:cs="Lohit Devanagari"/>
+          <w:b/>
+          <w:sz w:val="24"/>
+          <w:szCs w:val="24"/>
+          <w:lang w:eastAsia="zh-CN" w:bidi="hi-IN"/>
+        </w:rPr>
+        <w:t>v0.0.1_SNAPSHOT_27-November-2017</w:t>
+      </w:r>
+      <w:r>
+        <w:rPr>
+          <w:rFonts w:ascii="Liberation Serif" w:eastAsia="AR PL UMing HK" w:hAnsi="Liberation Serif" w:cs="Lohit Devanagari"/>
+          <w:b/>
+          <w:sz w:val="24"/>
+          <w:szCs w:val="24"/>
+          <w:lang w:eastAsia="zh-CN" w:bidi="hi-IN"/>
+        </w:rPr>
+        <w:t>)</w:t>
+      </w:r>
+      <w:r>
+        <w:rPr>
+          <w:rFonts w:ascii="Liberation Serif" w:eastAsia="AR PL UMing HK" w:hAnsi="Liberation Serif" w:cs="Lohit Devanagari"/>
+          <w:sz w:val="24"/>
+          <w:szCs w:val="24"/>
+          <w:lang w:eastAsia="zh-CN" w:bidi="hi-IN"/>
+        </w:rPr>
+        <w:t xml:space="preserve"> </w:t>
+      </w:r>
+      <w:r>
+        <w:rPr>
+          <w:rFonts w:ascii="Liberation Serif" w:eastAsia="AR PL UMing HK" w:hAnsi="Liberation Serif" w:cs="Lohit Devanagari"/>
+          <w:sz w:val="24"/>
+          <w:szCs w:val="24"/>
+          <w:lang w:eastAsia="zh-CN" w:bidi="hi-IN"/>
+        </w:rPr>
+        <w:t>or newer.</w:t>
+      </w:r>
+    </w:p>
+    <w:p>
+      <w:pPr>
+        <w:pStyle w:val="Heading3"/>
+        <w:tabs>
+          <w:tab w:val="num" w:pos="720"/>
+        </w:tabs>
+        <w:ind w:left="720" w:hanging="720"/>
+        <w:rPr>
+          <w:lang w:val="en-AU"/>
+        </w:rPr>
+      </w:pPr>
+      <w:r>
+        <w:rPr>
+          <w:lang w:val="en-AU"/>
+        </w:rPr>
+        <w:t>Install Google Protocol Buffers</w:t>
+      </w:r>
+    </w:p>
+    <w:p>
+      <w:pPr>
+        <w:rPr>
+          <w:rFonts w:ascii="Liberation Serif" w:eastAsia="AR PL UMing HK" w:hAnsi="Liberation Serif" w:cs="Lohit Devanagari"/>
+          <w:sz w:val="24"/>
+          <w:szCs w:val="24"/>
+          <w:lang w:eastAsia="zh-CN" w:bidi="hi-IN"/>
+        </w:rPr>
+      </w:pPr>
+      <w:r>
+        <w:rPr>
+          <w:rFonts w:ascii="Liberation Serif" w:eastAsia="AR PL UMing HK" w:hAnsi="Liberation Serif" w:cs="Lohit Devanagari"/>
+          <w:sz w:val="24"/>
+          <w:szCs w:val="24"/>
+          <w:lang w:eastAsia="zh-CN" w:bidi="hi-IN"/>
+        </w:rPr>
+        <w:t>AA support for QE Framework has been tested with versions 2.5.0 and 3.5.0 and 3.5.1</w:t>
+      </w:r>
+    </w:p>
+    <w:p>
+      <w:pPr>
+        <w:rPr>
+          <w:rFonts w:ascii="Liberation Serif" w:eastAsia="AR PL UMing HK" w:hAnsi="Liberation Serif" w:cs="Lohit Devanagari"/>
+          <w:b/>
+          <w:sz w:val="24"/>
+          <w:szCs w:val="24"/>
+          <w:lang w:eastAsia="zh-CN" w:bidi="hi-IN"/>
+        </w:rPr>
+      </w:pPr>
+      <w:r>
+        <w:rPr>
+          <w:rFonts w:ascii="Liberation Serif" w:eastAsia="AR PL UMing HK" w:hAnsi="Liberation Serif" w:cs="Lohit Devanagari"/>
+          <w:b/>
+          <w:sz w:val="24"/>
+          <w:szCs w:val="24"/>
+          <w:lang w:eastAsia="zh-CN" w:bidi="hi-IN"/>
+        </w:rPr>
+        <w:t>On Linux</w:t>
+      </w:r>
+    </w:p>
+    <w:p>
+      <w:pPr>
+        <w:rPr>
+          <w:rFonts w:ascii="Liberation Serif" w:eastAsia="AR PL UMing HK" w:hAnsi="Liberation Serif" w:cs="Lohit Devanagari"/>
+          <w:sz w:val="24"/>
+          <w:szCs w:val="24"/>
+          <w:lang w:eastAsia="zh-CN" w:bidi="hi-IN"/>
+        </w:rPr>
+      </w:pPr>
+      <w:r>
+        <w:rPr>
+          <w:rFonts w:ascii="Liberation Serif" w:eastAsia="AR PL UMing HK" w:hAnsi="Liberation Serif" w:cs="Lohit Devanagari"/>
+          <w:sz w:val="24"/>
+          <w:szCs w:val="24"/>
+          <w:lang w:eastAsia="zh-CN" w:bidi="hi-IN"/>
+        </w:rPr>
+        <w:t xml:space="preserve">This should be fairly painless. All major distributions should have PB software available via their package managers. So in case of </w:t>
+      </w:r>
+      <w:r>
+        <w:rPr>
+          <w:rFonts w:ascii="Liberation Serif" w:eastAsia="AR PL UMing HK" w:hAnsi="Liberation Serif" w:cs="Lohit Devanagari"/>
+          <w:sz w:val="24"/>
+          <w:szCs w:val="24"/>
+          <w:lang w:eastAsia="zh-CN" w:bidi="hi-IN"/>
+        </w:rPr>
+        <w:t xml:space="preserve">Fedora and other </w:t>
+      </w:r>
+      <w:proofErr w:type="spellStart"/>
+      <w:r>
+        <w:rPr>
+          <w:rFonts w:ascii="Liberation Serif" w:eastAsia="AR PL UMing HK" w:hAnsi="Liberation Serif" w:cs="Lohit Devanagari"/>
+          <w:sz w:val="24"/>
+          <w:szCs w:val="24"/>
+          <w:lang w:eastAsia="zh-CN" w:bidi="hi-IN"/>
+        </w:rPr>
+        <w:t>Re</w:t>
+      </w:r>
+      <w:r>
+        <w:rPr>
+          <w:rFonts w:ascii="Liberation Serif" w:eastAsia="AR PL UMing HK" w:hAnsi="Liberation Serif" w:cs="Lohit Devanagari"/>
+          <w:sz w:val="24"/>
+          <w:szCs w:val="24"/>
+          <w:lang w:eastAsia="zh-CN" w:bidi="hi-IN"/>
+        </w:rPr>
+        <w:t>dHat</w:t>
+      </w:r>
+      <w:proofErr w:type="spellEnd"/>
+      <w:r>
+        <w:rPr>
+          <w:rFonts w:ascii="Liberation Serif" w:eastAsia="AR PL UMing HK" w:hAnsi="Liberation Serif" w:cs="Lohit Devanagari"/>
+          <w:sz w:val="24"/>
+          <w:szCs w:val="24"/>
+          <w:lang w:eastAsia="zh-CN" w:bidi="hi-IN"/>
+        </w:rPr>
+        <w:t xml:space="preserve"> flavou</w:t>
+      </w:r>
+      <w:r>
+        <w:rPr>
+          <w:rFonts w:ascii="Liberation Serif" w:eastAsia="AR PL UMing HK" w:hAnsi="Liberation Serif" w:cs="Lohit Devanagari"/>
+          <w:sz w:val="24"/>
+          <w:szCs w:val="24"/>
+          <w:lang w:eastAsia="zh-CN" w:bidi="hi-IN"/>
+        </w:rPr>
+        <w:t>rs</w:t>
+      </w:r>
+      <w:r>
+        <w:rPr>
+          <w:rFonts w:ascii="Liberation Serif" w:eastAsia="AR PL UMing HK" w:hAnsi="Liberation Serif" w:cs="Lohit Devanagari"/>
+          <w:sz w:val="24"/>
+          <w:szCs w:val="24"/>
+          <w:lang w:eastAsia="zh-CN" w:bidi="hi-IN"/>
+        </w:rPr>
+        <w:t xml:space="preserve"> you</w:t>
+      </w:r>
+      <w:r>
+        <w:rPr>
+          <w:rFonts w:ascii="Liberation Serif" w:eastAsia="AR PL UMing HK" w:hAnsi="Liberation Serif" w:cs="Lohit Devanagari"/>
+          <w:sz w:val="24"/>
+          <w:szCs w:val="24"/>
+          <w:lang w:eastAsia="zh-CN" w:bidi="hi-IN"/>
+        </w:rPr>
+        <w:t>’</w:t>
+      </w:r>
+      <w:r>
+        <w:rPr>
+          <w:rFonts w:ascii="Liberation Serif" w:eastAsia="AR PL UMing HK" w:hAnsi="Liberation Serif" w:cs="Lohit Devanagari"/>
+          <w:sz w:val="24"/>
+          <w:szCs w:val="24"/>
+          <w:lang w:eastAsia="zh-CN" w:bidi="hi-IN"/>
+        </w:rPr>
+        <w:t>d run:</w:t>
+      </w:r>
+    </w:p>
+    <w:p>
+      <w:pPr>
+        <w:pStyle w:val="PreformattedText"/>
+        <w:rPr>
+          <w:lang w:val="en-AU"/>
+        </w:rPr>
+      </w:pPr>
+      <w:proofErr w:type="gramStart"/>
+      <w:r>
+        <w:rPr>
+          <w:lang w:val="en-AU"/>
+        </w:rPr>
+        <w:t>yum</w:t>
+      </w:r>
+      <w:proofErr w:type="gramEnd"/>
+      <w:r>
+        <w:rPr>
+          <w:lang w:val="en-AU"/>
+        </w:rPr>
+        <w:t xml:space="preserve"> install –y </w:t>
+      </w:r>
+      <w:proofErr w:type="spellStart"/>
+      <w:r>
+        <w:rPr>
+          <w:lang w:val="en-AU"/>
+        </w:rPr>
+        <w:t>protobuf</w:t>
+      </w:r>
+      <w:proofErr w:type="spellEnd"/>
+    </w:p>
+    <w:p>
+      <w:pPr>
+        <w:pStyle w:val="PreformattedText"/>
+        <w:rPr>
+          <w:lang w:val="en-AU"/>
+        </w:rPr>
+      </w:pPr>
+    </w:p>
+    <w:p>
+      <w:pPr>
+        <w:rPr>
+          <w:rFonts w:ascii="Liberation Serif" w:eastAsia="AR PL UMing HK" w:hAnsi="Liberation Serif" w:cs="Lohit Devanagari"/>
+          <w:sz w:val="24"/>
+          <w:szCs w:val="24"/>
+          <w:lang w:eastAsia="zh-CN" w:bidi="hi-IN"/>
+        </w:rPr>
+      </w:pPr>
+      <w:r>
+        <w:rPr>
+          <w:rFonts w:ascii="Liberation Serif" w:eastAsia="AR PL UMing HK" w:hAnsi="Liberation Serif" w:cs="Lohit Devanagari"/>
+          <w:sz w:val="24"/>
+          <w:szCs w:val="24"/>
+          <w:lang w:eastAsia="zh-CN" w:bidi="hi-IN"/>
+        </w:rPr>
+        <w:lastRenderedPageBreak/>
+        <w:t>At least in the case of CentOS 7, this will install a fairly old version of PB (2.5.0). For the purpose of AA support in QE Framework, this is good enough, however you can get the latest version of PB from their</w:t>
+      </w:r>
+      <w:r>
+        <w:rPr>
+          <w:rFonts w:ascii="Liberation Serif" w:eastAsia="AR PL UMing HK" w:hAnsi="Liberation Serif" w:cs="Lohit Devanagari"/>
+          <w:sz w:val="24"/>
+          <w:szCs w:val="24"/>
+          <w:lang w:eastAsia="zh-CN" w:bidi="hi-IN"/>
+        </w:rPr>
+        <w:t xml:space="preserve"> </w:t>
+      </w:r>
+      <w:hyperlink r:id="rId10" w:history="1">
+        <w:proofErr w:type="spellStart"/>
+        <w:r>
+          <w:rPr>
+            <w:rStyle w:val="Hyperlink"/>
+            <w:rFonts w:ascii="Liberation Serif" w:eastAsia="AR PL UMing HK" w:hAnsi="Liberation Serif" w:cs="Lohit Devanagari"/>
+            <w:sz w:val="24"/>
+            <w:szCs w:val="24"/>
+            <w:lang w:eastAsia="zh-CN" w:bidi="hi-IN"/>
+          </w:rPr>
+          <w:t>github</w:t>
+        </w:r>
+        <w:proofErr w:type="spellEnd"/>
+        <w:r>
+          <w:rPr>
+            <w:rStyle w:val="Hyperlink"/>
+            <w:rFonts w:ascii="Liberation Serif" w:eastAsia="AR PL UMing HK" w:hAnsi="Liberation Serif" w:cs="Lohit Devanagari"/>
+            <w:sz w:val="24"/>
+            <w:szCs w:val="24"/>
+            <w:lang w:eastAsia="zh-CN" w:bidi="hi-IN"/>
+          </w:rPr>
+          <w:t xml:space="preserve"> releases website</w:t>
+        </w:r>
+      </w:hyperlink>
+      <w:r>
+        <w:rPr>
+          <w:rFonts w:ascii="Liberation Serif" w:eastAsia="AR PL UMing HK" w:hAnsi="Liberation Serif" w:cs="Lohit Devanagari"/>
+          <w:sz w:val="24"/>
+          <w:szCs w:val="24"/>
+          <w:lang w:eastAsia="zh-CN" w:bidi="hi-IN"/>
+        </w:rPr>
+        <w:t>.</w:t>
+      </w:r>
+    </w:p>
+    <w:p>
+      <w:pPr>
+        <w:rPr>
+          <w:rFonts w:ascii="Liberation Serif" w:eastAsia="AR PL UMing HK" w:hAnsi="Liberation Serif" w:cs="Lohit Devanagari"/>
+          <w:b/>
+          <w:sz w:val="24"/>
+          <w:szCs w:val="24"/>
+          <w:lang w:eastAsia="zh-CN" w:bidi="hi-IN"/>
+        </w:rPr>
+      </w:pPr>
+      <w:r>
+        <w:rPr>
+          <w:rFonts w:ascii="Liberation Serif" w:eastAsia="AR PL UMing HK" w:hAnsi="Liberation Serif" w:cs="Lohit Devanagari"/>
+          <w:b/>
+          <w:sz w:val="24"/>
+          <w:szCs w:val="24"/>
+          <w:lang w:eastAsia="zh-CN" w:bidi="hi-IN"/>
+        </w:rPr>
         <w:t>On Windows</w:t>
       </w:r>
     </w:p>
@@ -1545,8 +1946,19 @@
           <w:szCs w:val="24"/>
           <w:lang w:eastAsia="zh-CN" w:bidi="hi-IN"/>
         </w:rPr>
-        <w:t>As expected, here is where it gets a bit trickier. So far the building of PB has only been tested with MinGW</w:t>
-      </w:r>
+        <w:t xml:space="preserve">As expected, here is where it gets a bit trickier. So far the building of PB has only been tested with </w:t>
+      </w:r>
+      <w:proofErr w:type="spellStart"/>
+      <w:r>
+        <w:rPr>
+          <w:rFonts w:ascii="Liberation Serif" w:eastAsia="AR PL UMing HK" w:hAnsi="Liberation Serif" w:cs="Lohit Devanagari"/>
+          <w:sz w:val="24"/>
+          <w:szCs w:val="24"/>
+          <w:lang w:eastAsia="zh-CN" w:bidi="hi-IN"/>
+        </w:rPr>
+        <w:t>MinGW</w:t>
+      </w:r>
+      <w:proofErr w:type="spellEnd"/>
       <w:r>
         <w:rPr>
           <w:rFonts w:ascii="Liberation Serif" w:eastAsia="AR PL UMing HK" w:hAnsi="Liberation Serif" w:cs="Lohit Devanagari"/>
@@ -1580,14 +1992,25 @@
           <w:lang w:eastAsia="zh-CN" w:bidi="hi-IN"/>
         </w:rPr>
       </w:pPr>
-      <w:r>
-        <w:rPr>
-          <w:rFonts w:ascii="Liberation Serif" w:eastAsia="AR PL UMing HK" w:hAnsi="Liberation Serif" w:cs="Lohit Devanagari"/>
-          <w:sz w:val="24"/>
-          <w:szCs w:val="24"/>
-          <w:lang w:eastAsia="zh-CN" w:bidi="hi-IN"/>
-        </w:rPr>
-        <w:t xml:space="preserve">CMake needs to be installed. It can be found </w:t>
+      <w:proofErr w:type="spellStart"/>
+      <w:r>
+        <w:rPr>
+          <w:rFonts w:ascii="Liberation Serif" w:eastAsia="AR PL UMing HK" w:hAnsi="Liberation Serif" w:cs="Lohit Devanagari"/>
+          <w:sz w:val="24"/>
+          <w:szCs w:val="24"/>
+          <w:lang w:eastAsia="zh-CN" w:bidi="hi-IN"/>
+        </w:rPr>
+        <w:t>CMake</w:t>
+      </w:r>
+      <w:proofErr w:type="spellEnd"/>
+      <w:r>
+        <w:rPr>
+          <w:rFonts w:ascii="Liberation Serif" w:eastAsia="AR PL UMing HK" w:hAnsi="Liberation Serif" w:cs="Lohit Devanagari"/>
+          <w:sz w:val="24"/>
+          <w:szCs w:val="24"/>
+          <w:lang w:eastAsia="zh-CN" w:bidi="hi-IN"/>
+        </w:rPr>
+        <w:t xml:space="preserve"> needs to be installed. It can be found </w:t>
       </w:r>
       <w:hyperlink r:id="rId11" w:history="1">
         <w:r>
@@ -1640,14 +2063,25 @@
           <w:lang w:eastAsia="zh-CN" w:bidi="hi-IN"/>
         </w:rPr>
       </w:pPr>
-      <w:r>
-        <w:rPr>
-          <w:rFonts w:ascii="Liberation Serif" w:eastAsia="AR PL UMing HK" w:hAnsi="Liberation Serif" w:cs="Lohit Devanagari"/>
-          <w:sz w:val="24"/>
-          <w:szCs w:val="24"/>
-          <w:lang w:eastAsia="zh-CN" w:bidi="hi-IN"/>
-        </w:rPr>
-        <w:t>MinGW need</w:t>
+      <w:proofErr w:type="spellStart"/>
+      <w:r>
+        <w:rPr>
+          <w:rFonts w:ascii="Liberation Serif" w:eastAsia="AR PL UMing HK" w:hAnsi="Liberation Serif" w:cs="Lohit Devanagari"/>
+          <w:sz w:val="24"/>
+          <w:szCs w:val="24"/>
+          <w:lang w:eastAsia="zh-CN" w:bidi="hi-IN"/>
+        </w:rPr>
+        <w:t>MinGW</w:t>
+      </w:r>
+      <w:proofErr w:type="spellEnd"/>
+      <w:r>
+        <w:rPr>
+          <w:rFonts w:ascii="Liberation Serif" w:eastAsia="AR PL UMing HK" w:hAnsi="Liberation Serif" w:cs="Lohit Devanagari"/>
+          <w:sz w:val="24"/>
+          <w:szCs w:val="24"/>
+          <w:lang w:eastAsia="zh-CN" w:bidi="hi-IN"/>
+        </w:rPr>
+        <w:t xml:space="preserve"> need</w:t>
       </w:r>
       <w:r>
         <w:rPr>
@@ -1665,7 +2099,27 @@
           <w:szCs w:val="24"/>
           <w:lang w:eastAsia="zh-CN" w:bidi="hi-IN"/>
         </w:rPr>
-        <w:t xml:space="preserve"> to be installed, I simply used the one that comes with Qt installation</w:t>
+        <w:t xml:space="preserve"> to be installed, I simply used the one that comes with </w:t>
+      </w:r>
+      <w:proofErr w:type="spellStart"/>
+      <w:r>
+        <w:rPr>
+          <w:rFonts w:ascii="Liberation Serif" w:eastAsia="AR PL UMing HK" w:hAnsi="Liberation Serif" w:cs="Lohit Devanagari"/>
+          <w:sz w:val="24"/>
+          <w:szCs w:val="24"/>
+          <w:lang w:eastAsia="zh-CN" w:bidi="hi-IN"/>
+        </w:rPr>
+        <w:t>Qt</w:t>
+      </w:r>
+      <w:proofErr w:type="spellEnd"/>
+      <w:r>
+        <w:rPr>
+          <w:rFonts w:ascii="Liberation Serif" w:eastAsia="AR PL UMing HK" w:hAnsi="Liberation Serif" w:cs="Lohit Devanagari"/>
+          <w:sz w:val="24"/>
+          <w:szCs w:val="24"/>
+          <w:lang w:eastAsia="zh-CN" w:bidi="hi-IN"/>
+        </w:rPr>
+        <w:t xml:space="preserve"> installation</w:t>
       </w:r>
     </w:p>
     <w:p>
@@ -1689,7 +2143,47 @@
           <w:szCs w:val="24"/>
           <w:lang w:eastAsia="zh-CN" w:bidi="hi-IN"/>
         </w:rPr>
-        <w:t xml:space="preserve">Make sure you add &lt;MinGW_DIR&gt;\bin and &lt;MinGW_DIR&gt;\lib to the PATH </w:t>
+        <w:t>Make sure you add &lt;</w:t>
+      </w:r>
+      <w:proofErr w:type="spellStart"/>
+      <w:r>
+        <w:rPr>
+          <w:rFonts w:ascii="Liberation Serif" w:eastAsia="AR PL UMing HK" w:hAnsi="Liberation Serif" w:cs="Lohit Devanagari"/>
+          <w:sz w:val="24"/>
+          <w:szCs w:val="24"/>
+          <w:lang w:eastAsia="zh-CN" w:bidi="hi-IN"/>
+        </w:rPr>
+        <w:t>MinGW_DIR</w:t>
+      </w:r>
+      <w:proofErr w:type="spellEnd"/>
+      <w:r>
+        <w:rPr>
+          <w:rFonts w:ascii="Liberation Serif" w:eastAsia="AR PL UMing HK" w:hAnsi="Liberation Serif" w:cs="Lohit Devanagari"/>
+          <w:sz w:val="24"/>
+          <w:szCs w:val="24"/>
+          <w:lang w:eastAsia="zh-CN" w:bidi="hi-IN"/>
+        </w:rPr>
+        <w:t>&gt;\bin and &lt;</w:t>
+      </w:r>
+      <w:proofErr w:type="spellStart"/>
+      <w:r>
+        <w:rPr>
+          <w:rFonts w:ascii="Liberation Serif" w:eastAsia="AR PL UMing HK" w:hAnsi="Liberation Serif" w:cs="Lohit Devanagari"/>
+          <w:sz w:val="24"/>
+          <w:szCs w:val="24"/>
+          <w:lang w:eastAsia="zh-CN" w:bidi="hi-IN"/>
+        </w:rPr>
+        <w:t>MinGW_DIR</w:t>
+      </w:r>
+      <w:proofErr w:type="spellEnd"/>
+      <w:r>
+        <w:rPr>
+          <w:rFonts w:ascii="Liberation Serif" w:eastAsia="AR PL UMing HK" w:hAnsi="Liberation Serif" w:cs="Lohit Devanagari"/>
+          <w:sz w:val="24"/>
+          <w:szCs w:val="24"/>
+          <w:lang w:eastAsia="zh-CN" w:bidi="hi-IN"/>
+        </w:rPr>
+        <w:t xml:space="preserve">&gt;\lib to the PATH </w:t>
       </w:r>
     </w:p>
     <w:p>
@@ -1713,16 +2207,54 @@
           <w:szCs w:val="24"/>
           <w:lang w:eastAsia="zh-CN" w:bidi="hi-IN"/>
         </w:rPr>
-        <w:t>If you haven’t already, rename</w:t>
-      </w:r>
-      <w:r>
-        <w:rPr>
-          <w:rFonts w:ascii="Liberation Serif" w:eastAsia="AR PL UMing HK" w:hAnsi="Liberation Serif" w:cs="Lohit Devanagari"/>
-          <w:sz w:val="24"/>
-          <w:szCs w:val="24"/>
-          <w:lang w:eastAsia="zh-CN" w:bidi="hi-IN"/>
-        </w:rPr>
-        <w:t xml:space="preserve"> &lt;MinGW_DIR&gt;\bin\mingw32-make to make</w:t>
+        <w:t>If you haven</w:t>
+      </w:r>
+      <w:r>
+        <w:rPr>
+          <w:rFonts w:ascii="Liberation Serif" w:eastAsia="AR PL UMing HK" w:hAnsi="Liberation Serif" w:cs="Lohit Devanagari"/>
+          <w:sz w:val="24"/>
+          <w:szCs w:val="24"/>
+          <w:lang w:eastAsia="zh-CN" w:bidi="hi-IN"/>
+        </w:rPr>
+        <w:t>’</w:t>
+      </w:r>
+      <w:r>
+        <w:rPr>
+          <w:rFonts w:ascii="Liberation Serif" w:eastAsia="AR PL UMing HK" w:hAnsi="Liberation Serif" w:cs="Lohit Devanagari"/>
+          <w:sz w:val="24"/>
+          <w:szCs w:val="24"/>
+          <w:lang w:eastAsia="zh-CN" w:bidi="hi-IN"/>
+        </w:rPr>
+        <w:t>t already, rename</w:t>
+      </w:r>
+      <w:r>
+        <w:rPr>
+          <w:rFonts w:ascii="Liberation Serif" w:eastAsia="AR PL UMing HK" w:hAnsi="Liberation Serif" w:cs="Lohit Devanagari"/>
+          <w:sz w:val="24"/>
+          <w:szCs w:val="24"/>
+          <w:lang w:eastAsia="zh-CN" w:bidi="hi-IN"/>
+        </w:rPr>
+        <w:t xml:space="preserve"> &lt;</w:t>
+      </w:r>
+      <w:proofErr w:type="spellStart"/>
+      <w:r>
+        <w:rPr>
+          <w:rFonts w:ascii="Liberation Serif" w:eastAsia="AR PL UMing HK" w:hAnsi="Liberation Serif" w:cs="Lohit Devanagari"/>
+          <w:sz w:val="24"/>
+          <w:szCs w:val="24"/>
+          <w:lang w:eastAsia="zh-CN" w:bidi="hi-IN"/>
+        </w:rPr>
+        <w:t>MinGW_DIR</w:t>
+      </w:r>
+      <w:proofErr w:type="spellEnd"/>
+      <w:r>
+        <w:rPr>
+          <w:rFonts w:ascii="Liberation Serif" w:eastAsia="AR PL UMing HK" w:hAnsi="Liberation Serif" w:cs="Lohit Devanagari"/>
+          <w:sz w:val="24"/>
+          <w:szCs w:val="24"/>
+          <w:lang w:eastAsia="zh-CN" w:bidi="hi-IN"/>
+        </w:rPr>
+        <w:t>&gt;\bin\mingw32-make to make</w:t>
       </w:r>
       <w:r>
         <w:rPr>
@@ -1776,6 +2308,7 @@
         <w:t xml:space="preserve">code from </w:t>
       </w:r>
       <w:hyperlink r:id="rId12" w:history="1">
+        <w:proofErr w:type="spellStart"/>
         <w:r>
           <w:rPr>
             <w:rStyle w:val="Hyperlink"/>
@@ -1784,7 +2317,18 @@
             <w:szCs w:val="24"/>
             <w:lang w:eastAsia="zh-CN" w:bidi="hi-IN"/>
           </w:rPr>
-          <w:t>github releases website</w:t>
+          <w:t>github</w:t>
+        </w:r>
+        <w:proofErr w:type="spellEnd"/>
+        <w:r>
+          <w:rPr>
+            <w:rStyle w:val="Hyperlink"/>
+            <w:rFonts w:ascii="Liberation Serif" w:eastAsia="AR PL UMing HK" w:hAnsi="Liberation Serif" w:cs="Lohit Devanagari"/>
+            <w:sz w:val="24"/>
+            <w:szCs w:val="24"/>
+            <w:lang w:eastAsia="zh-CN" w:bidi="hi-IN"/>
+          </w:rPr>
+          <w:t xml:space="preserve"> releases website</w:t>
         </w:r>
       </w:hyperlink>
       <w:r>
@@ -1866,7 +2410,47 @@
           <w:szCs w:val="24"/>
           <w:lang w:eastAsia="zh-CN" w:bidi="hi-IN"/>
         </w:rPr>
-        <w:t>Navigate to &lt;PB_DIR&gt;/cmake, create directories &lt;PB_DIR&gt;/cmake/build/release and move into newly created directory.</w:t>
+        <w:t>Navigate to &lt;PB_DIR&gt;/</w:t>
+      </w:r>
+      <w:proofErr w:type="spellStart"/>
+      <w:r>
+        <w:rPr>
+          <w:rFonts w:ascii="Liberation Serif" w:eastAsia="AR PL UMing HK" w:hAnsi="Liberation Serif" w:cs="Lohit Devanagari"/>
+          <w:sz w:val="24"/>
+          <w:szCs w:val="24"/>
+          <w:lang w:eastAsia="zh-CN" w:bidi="hi-IN"/>
+        </w:rPr>
+        <w:t>cmake</w:t>
+      </w:r>
+      <w:proofErr w:type="spellEnd"/>
+      <w:r>
+        <w:rPr>
+          <w:rFonts w:ascii="Liberation Serif" w:eastAsia="AR PL UMing HK" w:hAnsi="Liberation Serif" w:cs="Lohit Devanagari"/>
+          <w:sz w:val="24"/>
+          <w:szCs w:val="24"/>
+          <w:lang w:eastAsia="zh-CN" w:bidi="hi-IN"/>
+        </w:rPr>
+        <w:t>, create directories &lt;PB_DIR&gt;/</w:t>
+      </w:r>
+      <w:proofErr w:type="spellStart"/>
+      <w:r>
+        <w:rPr>
+          <w:rFonts w:ascii="Liberation Serif" w:eastAsia="AR PL UMing HK" w:hAnsi="Liberation Serif" w:cs="Lohit Devanagari"/>
+          <w:sz w:val="24"/>
+          <w:szCs w:val="24"/>
+          <w:lang w:eastAsia="zh-CN" w:bidi="hi-IN"/>
+        </w:rPr>
+        <w:t>cmake</w:t>
+      </w:r>
+      <w:proofErr w:type="spellEnd"/>
+      <w:r>
+        <w:rPr>
+          <w:rFonts w:ascii="Liberation Serif" w:eastAsia="AR PL UMing HK" w:hAnsi="Liberation Serif" w:cs="Lohit Devanagari"/>
+          <w:sz w:val="24"/>
+          <w:szCs w:val="24"/>
+          <w:lang w:eastAsia="zh-CN" w:bidi="hi-IN"/>
+        </w:rPr>
+        <w:t>/build/release and move into newly created directory.</w:t>
       </w:r>
     </w:p>
     <w:p>
@@ -1909,6 +2493,8 @@
           <w:lang w:eastAsia="en-AU"/>
         </w:rPr>
       </w:pPr>
+      <w:proofErr w:type="spellStart"/>
+      <w:proofErr w:type="gramStart"/>
       <w:r>
         <w:rPr>
           <w:rFonts w:ascii="Liberation Mono" w:eastAsia="Times New Roman" w:hAnsi="Liberation Mono" w:cs="Liberation Mono"/>
@@ -1918,18 +2504,10 @@
           <w:bdr w:val="none" w:sz="0" w:space="0" w:color="auto" w:frame="1"/>
           <w:lang w:eastAsia="en-AU"/>
         </w:rPr>
-        <w:t>cmake -G</w:t>
-      </w:r>
-      <w:r>
-        <w:rPr>
-          <w:rFonts w:ascii="Liberation Mono" w:eastAsia="Times New Roman" w:hAnsi="Liberation Mono" w:cs="Liberation Mono"/>
-          <w:color w:val="333333"/>
-          <w:sz w:val="21"/>
-          <w:szCs w:val="21"/>
-          <w:lang w:eastAsia="en-AU"/>
-        </w:rPr>
-        <w:t> </w:t>
-      </w:r>
+        <w:t>cmake</w:t>
+      </w:r>
+      <w:proofErr w:type="spellEnd"/>
+      <w:proofErr w:type="gramEnd"/>
       <w:r>
         <w:rPr>
           <w:rFonts w:ascii="Liberation Mono" w:eastAsia="Times New Roman" w:hAnsi="Liberation Mono" w:cs="Liberation Mono"/>
@@ -1939,7 +2517,7 @@
           <w:bdr w:val="none" w:sz="0" w:space="0" w:color="auto" w:frame="1"/>
           <w:lang w:eastAsia="en-AU"/>
         </w:rPr>
-        <w:t>"MinGW Makefiles"</w:t>
+        <w:t> -G</w:t>
       </w:r>
       <w:r>
         <w:rPr>
@@ -1960,22 +2538,9 @@
           <w:bdr w:val="none" w:sz="0" w:space="0" w:color="auto" w:frame="1"/>
           <w:lang w:eastAsia="en-AU"/>
         </w:rPr>
-        <w:t>^</w:t>
-      </w:r>
-    </w:p>
-    <w:p>
-      <w:pPr>
-        <w:spacing w:after="0" w:line="300" w:lineRule="atLeast"/>
-        <w:ind w:left="720"/>
-        <w:textAlignment w:val="baseline"/>
-        <w:rPr>
-          <w:rFonts w:ascii="Liberation Mono" w:eastAsia="Times New Roman" w:hAnsi="Liberation Mono" w:cs="Liberation Mono"/>
-          <w:color w:val="333333"/>
-          <w:sz w:val="21"/>
-          <w:szCs w:val="21"/>
-          <w:lang w:eastAsia="en-AU"/>
-        </w:rPr>
-      </w:pPr>
+        <w:t>"</w:t>
+      </w:r>
+      <w:proofErr w:type="spellStart"/>
       <w:r>
         <w:rPr>
           <w:rFonts w:ascii="Liberation Mono" w:eastAsia="Times New Roman" w:hAnsi="Liberation Mono" w:cs="Liberation Mono"/>
@@ -1985,22 +2550,9 @@
           <w:bdr w:val="none" w:sz="0" w:space="0" w:color="auto" w:frame="1"/>
           <w:lang w:eastAsia="en-AU"/>
         </w:rPr>
-        <w:t>-DCMAKE_BUILD_TYPE=Release ^</w:t>
-      </w:r>
-    </w:p>
-    <w:p>
-      <w:pPr>
-        <w:spacing w:after="0" w:line="300" w:lineRule="atLeast"/>
-        <w:ind w:left="720"/>
-        <w:textAlignment w:val="baseline"/>
-        <w:rPr>
-          <w:rFonts w:ascii="Liberation Mono" w:eastAsia="Times New Roman" w:hAnsi="Liberation Mono" w:cs="Liberation Mono"/>
-          <w:color w:val="333333"/>
-          <w:sz w:val="21"/>
-          <w:szCs w:val="21"/>
-          <w:lang w:eastAsia="en-AU"/>
-        </w:rPr>
-      </w:pPr>
+        <w:t>MinGW</w:t>
+      </w:r>
+      <w:proofErr w:type="spellEnd"/>
       <w:r>
         <w:rPr>
           <w:rFonts w:ascii="Liberation Mono" w:eastAsia="Times New Roman" w:hAnsi="Liberation Mono" w:cs="Liberation Mono"/>
@@ -2010,22 +2562,9 @@
           <w:bdr w:val="none" w:sz="0" w:space="0" w:color="auto" w:frame="1"/>
           <w:lang w:eastAsia="en-AU"/>
         </w:rPr>
-        <w:t>-DCMAKE_CXX_STANDARD=11 ^</w:t>
-      </w:r>
-    </w:p>
-    <w:p>
-      <w:pPr>
-        <w:spacing w:after="0" w:line="300" w:lineRule="atLeast"/>
-        <w:ind w:left="720"/>
-        <w:textAlignment w:val="baseline"/>
-        <w:rPr>
-          <w:rFonts w:ascii="Liberation Mono" w:eastAsia="Times New Roman" w:hAnsi="Liberation Mono" w:cs="Liberation Mono"/>
-          <w:color w:val="333333"/>
-          <w:sz w:val="21"/>
-          <w:szCs w:val="21"/>
-          <w:lang w:eastAsia="en-AU"/>
-        </w:rPr>
-      </w:pPr>
+        <w:t xml:space="preserve"> </w:t>
+      </w:r>
+      <w:proofErr w:type="spellStart"/>
       <w:r>
         <w:rPr>
           <w:rFonts w:ascii="Liberation Mono" w:eastAsia="Times New Roman" w:hAnsi="Liberation Mono" w:cs="Liberation Mono"/>
@@ -2035,22 +2574,9 @@
           <w:bdr w:val="none" w:sz="0" w:space="0" w:color="auto" w:frame="1"/>
           <w:lang w:eastAsia="en-AU"/>
         </w:rPr>
-        <w:t>-Dprotobuf_BUILD_SHARED_LIBS=ON ^</w:t>
-      </w:r>
-    </w:p>
-    <w:p>
-      <w:pPr>
-        <w:spacing w:after="0" w:line="300" w:lineRule="atLeast"/>
-        <w:ind w:left="720"/>
-        <w:textAlignment w:val="baseline"/>
-        <w:rPr>
-          <w:rFonts w:ascii="Liberation Mono" w:eastAsia="Times New Roman" w:hAnsi="Liberation Mono" w:cs="Liberation Mono"/>
-          <w:color w:val="333333"/>
-          <w:sz w:val="21"/>
-          <w:szCs w:val="21"/>
-          <w:lang w:eastAsia="en-AU"/>
-        </w:rPr>
-      </w:pPr>
+        <w:t>Makefiles</w:t>
+      </w:r>
+      <w:proofErr w:type="spellEnd"/>
       <w:r>
         <w:rPr>
           <w:rFonts w:ascii="Liberation Mono" w:eastAsia="Times New Roman" w:hAnsi="Liberation Mono" w:cs="Liberation Mono"/>
@@ -2060,14 +2586,9 @@
           <w:bdr w:val="none" w:sz="0" w:space="0" w:color="auto" w:frame="1"/>
           <w:lang w:eastAsia="en-AU"/>
         </w:rPr>
-        <w:t>-Dprotobuf_BUILD_TESTS=OFF ^</w:t>
-      </w:r>
-    </w:p>
-    <w:p>
-      <w:pPr>
-        <w:spacing w:after="0" w:line="300" w:lineRule="atLeast"/>
-        <w:ind w:left="720"/>
-        <w:textAlignment w:val="baseline"/>
+        <w:t>"</w:t>
+      </w:r>
+      <w:r>
         <w:rPr>
           <w:rFonts w:ascii="Liberation Mono" w:eastAsia="Times New Roman" w:hAnsi="Liberation Mono" w:cs="Liberation Mono"/>
           <w:color w:val="333333"/>
@@ -2075,7 +2596,8 @@
           <w:szCs w:val="21"/>
           <w:lang w:eastAsia="en-AU"/>
         </w:rPr>
-      </w:pPr>
+        <w:t> </w:t>
+      </w:r>
       <w:r>
         <w:rPr>
           <w:rFonts w:ascii="Liberation Mono" w:eastAsia="Times New Roman" w:hAnsi="Liberation Mono" w:cs="Liberation Mono"/>
@@ -2085,8 +2607,22 @@
           <w:bdr w:val="none" w:sz="0" w:space="0" w:color="auto" w:frame="1"/>
           <w:lang w:eastAsia="en-AU"/>
         </w:rPr>
-        <w:t>-DCMAKE_INSTALL_PREFIX=</w:t>
-      </w:r>
+        <w:t>^</w:t>
+      </w:r>
+    </w:p>
+    <w:p>
+      <w:pPr>
+        <w:spacing w:after="0" w:line="300" w:lineRule="atLeast"/>
+        <w:ind w:left="720"/>
+        <w:textAlignment w:val="baseline"/>
+        <w:rPr>
+          <w:rFonts w:ascii="Liberation Mono" w:eastAsia="Times New Roman" w:hAnsi="Liberation Mono" w:cs="Liberation Mono"/>
+          <w:color w:val="333333"/>
+          <w:sz w:val="21"/>
+          <w:szCs w:val="21"/>
+          <w:lang w:eastAsia="en-AU"/>
+        </w:rPr>
+      </w:pPr>
       <w:r>
         <w:rPr>
           <w:rFonts w:ascii="Liberation Mono" w:eastAsia="Times New Roman" w:hAnsi="Liberation Mono" w:cs="Liberation Mono"/>
@@ -2096,11 +2632,22 @@
           <w:bdr w:val="none" w:sz="0" w:space="0" w:color="auto" w:frame="1"/>
           <w:lang w:eastAsia="en-AU"/>
         </w:rPr>
-        <w:t>&lt;</w:t>
-      </w:r>
-      <w:r>
-        <w:t xml:space="preserve"> </w:t>
-      </w:r>
+        <w:t>-DCMAKE_BUILD_TYPE=Release ^</w:t>
+      </w:r>
+    </w:p>
+    <w:p>
+      <w:pPr>
+        <w:spacing w:after="0" w:line="300" w:lineRule="atLeast"/>
+        <w:ind w:left="720"/>
+        <w:textAlignment w:val="baseline"/>
+        <w:rPr>
+          <w:rFonts w:ascii="Liberation Mono" w:eastAsia="Times New Roman" w:hAnsi="Liberation Mono" w:cs="Liberation Mono"/>
+          <w:color w:val="333333"/>
+          <w:sz w:val="21"/>
+          <w:szCs w:val="21"/>
+          <w:lang w:eastAsia="en-AU"/>
+        </w:rPr>
+      </w:pPr>
       <w:r>
         <w:rPr>
           <w:rFonts w:ascii="Liberation Mono" w:eastAsia="Times New Roman" w:hAnsi="Liberation Mono" w:cs="Liberation Mono"/>
@@ -2110,8 +2657,22 @@
           <w:bdr w:val="none" w:sz="0" w:space="0" w:color="auto" w:frame="1"/>
           <w:lang w:eastAsia="en-AU"/>
         </w:rPr>
-        <w:t>MinGW_DIR&gt;</w:t>
-      </w:r>
+        <w:t>-DCMAKE_CXX_STANDARD=11 ^</w:t>
+      </w:r>
+    </w:p>
+    <w:p>
+      <w:pPr>
+        <w:spacing w:after="0" w:line="300" w:lineRule="atLeast"/>
+        <w:ind w:left="720"/>
+        <w:textAlignment w:val="baseline"/>
+        <w:rPr>
+          <w:rFonts w:ascii="Liberation Mono" w:eastAsia="Times New Roman" w:hAnsi="Liberation Mono" w:cs="Liberation Mono"/>
+          <w:color w:val="333333"/>
+          <w:sz w:val="21"/>
+          <w:szCs w:val="21"/>
+          <w:lang w:eastAsia="en-AU"/>
+        </w:rPr>
+      </w:pPr>
       <w:r>
         <w:rPr>
           <w:rFonts w:ascii="Liberation Mono" w:eastAsia="Times New Roman" w:hAnsi="Liberation Mono" w:cs="Liberation Mono"/>
@@ -2121,7 +2682,167 @@
           <w:bdr w:val="none" w:sz="0" w:space="0" w:color="auto" w:frame="1"/>
           <w:lang w:eastAsia="en-AU"/>
         </w:rPr>
-        <w:t xml:space="preserve"> ../..</w:t>
+        <w:t>-</w:t>
+      </w:r>
+      <w:proofErr w:type="spellStart"/>
+      <w:r>
+        <w:rPr>
+          <w:rFonts w:ascii="Liberation Mono" w:eastAsia="Times New Roman" w:hAnsi="Liberation Mono" w:cs="Liberation Mono"/>
+          <w:color w:val="333333"/>
+          <w:sz w:val="21"/>
+          <w:szCs w:val="21"/>
+          <w:bdr w:val="none" w:sz="0" w:space="0" w:color="auto" w:frame="1"/>
+          <w:lang w:eastAsia="en-AU"/>
+        </w:rPr>
+        <w:t>Dprotobuf_BUILD_SHARED_LIBS</w:t>
+      </w:r>
+      <w:proofErr w:type="spellEnd"/>
+      <w:r>
+        <w:rPr>
+          <w:rFonts w:ascii="Liberation Mono" w:eastAsia="Times New Roman" w:hAnsi="Liberation Mono" w:cs="Liberation Mono"/>
+          <w:color w:val="333333"/>
+          <w:sz w:val="21"/>
+          <w:szCs w:val="21"/>
+          <w:bdr w:val="none" w:sz="0" w:space="0" w:color="auto" w:frame="1"/>
+          <w:lang w:eastAsia="en-AU"/>
+        </w:rPr>
+        <w:t>=ON ^</w:t>
+      </w:r>
+    </w:p>
+    <w:p>
+      <w:pPr>
+        <w:spacing w:after="0" w:line="300" w:lineRule="atLeast"/>
+        <w:ind w:left="720"/>
+        <w:textAlignment w:val="baseline"/>
+        <w:rPr>
+          <w:rFonts w:ascii="Liberation Mono" w:eastAsia="Times New Roman" w:hAnsi="Liberation Mono" w:cs="Liberation Mono"/>
+          <w:color w:val="333333"/>
+          <w:sz w:val="21"/>
+          <w:szCs w:val="21"/>
+          <w:lang w:eastAsia="en-AU"/>
+        </w:rPr>
+      </w:pPr>
+      <w:r>
+        <w:rPr>
+          <w:rFonts w:ascii="Liberation Mono" w:eastAsia="Times New Roman" w:hAnsi="Liberation Mono" w:cs="Liberation Mono"/>
+          <w:color w:val="333333"/>
+          <w:sz w:val="21"/>
+          <w:szCs w:val="21"/>
+          <w:bdr w:val="none" w:sz="0" w:space="0" w:color="auto" w:frame="1"/>
+          <w:lang w:eastAsia="en-AU"/>
+        </w:rPr>
+        <w:t>-</w:t>
+      </w:r>
+      <w:proofErr w:type="spellStart"/>
+      <w:r>
+        <w:rPr>
+          <w:rFonts w:ascii="Liberation Mono" w:eastAsia="Times New Roman" w:hAnsi="Liberation Mono" w:cs="Liberation Mono"/>
+          <w:color w:val="333333"/>
+          <w:sz w:val="21"/>
+          <w:szCs w:val="21"/>
+          <w:bdr w:val="none" w:sz="0" w:space="0" w:color="auto" w:frame="1"/>
+          <w:lang w:eastAsia="en-AU"/>
+        </w:rPr>
+        <w:t>Dprotobuf_BUILD_TESTS</w:t>
+      </w:r>
+      <w:proofErr w:type="spellEnd"/>
+      <w:r>
+        <w:rPr>
+          <w:rFonts w:ascii="Liberation Mono" w:eastAsia="Times New Roman" w:hAnsi="Liberation Mono" w:cs="Liberation Mono"/>
+          <w:color w:val="333333"/>
+          <w:sz w:val="21"/>
+          <w:szCs w:val="21"/>
+          <w:bdr w:val="none" w:sz="0" w:space="0" w:color="auto" w:frame="1"/>
+          <w:lang w:eastAsia="en-AU"/>
+        </w:rPr>
+        <w:t>=OFF ^</w:t>
+      </w:r>
+    </w:p>
+    <w:p>
+      <w:pPr>
+        <w:spacing w:after="0" w:line="300" w:lineRule="atLeast"/>
+        <w:ind w:left="720"/>
+        <w:textAlignment w:val="baseline"/>
+        <w:rPr>
+          <w:rFonts w:ascii="Liberation Mono" w:eastAsia="Times New Roman" w:hAnsi="Liberation Mono" w:cs="Liberation Mono"/>
+          <w:color w:val="333333"/>
+          <w:sz w:val="21"/>
+          <w:szCs w:val="21"/>
+          <w:lang w:eastAsia="en-AU"/>
+        </w:rPr>
+      </w:pPr>
+      <w:r>
+        <w:rPr>
+          <w:rFonts w:ascii="Liberation Mono" w:eastAsia="Times New Roman" w:hAnsi="Liberation Mono" w:cs="Liberation Mono"/>
+          <w:color w:val="333333"/>
+          <w:sz w:val="21"/>
+          <w:szCs w:val="21"/>
+          <w:bdr w:val="none" w:sz="0" w:space="0" w:color="auto" w:frame="1"/>
+          <w:lang w:eastAsia="en-AU"/>
+        </w:rPr>
+        <w:t>-DCMAKE_INSTALL_PREFIX=</w:t>
+      </w:r>
+      <w:r>
+        <w:rPr>
+          <w:rFonts w:ascii="Liberation Mono" w:eastAsia="Times New Roman" w:hAnsi="Liberation Mono" w:cs="Liberation Mono"/>
+          <w:color w:val="333333"/>
+          <w:sz w:val="21"/>
+          <w:szCs w:val="21"/>
+          <w:bdr w:val="none" w:sz="0" w:space="0" w:color="auto" w:frame="1"/>
+          <w:lang w:eastAsia="en-AU"/>
+        </w:rPr>
+        <w:t>&lt;</w:t>
+      </w:r>
+      <w:r>
+        <w:t xml:space="preserve"> </w:t>
+      </w:r>
+      <w:proofErr w:type="spellStart"/>
+      <w:r>
+        <w:rPr>
+          <w:rFonts w:ascii="Liberation Mono" w:eastAsia="Times New Roman" w:hAnsi="Liberation Mono" w:cs="Liberation Mono"/>
+          <w:color w:val="333333"/>
+          <w:sz w:val="21"/>
+          <w:szCs w:val="21"/>
+          <w:bdr w:val="none" w:sz="0" w:space="0" w:color="auto" w:frame="1"/>
+          <w:lang w:eastAsia="en-AU"/>
+        </w:rPr>
+        <w:t>MinGW_DIR</w:t>
+      </w:r>
+      <w:proofErr w:type="spellEnd"/>
+      <w:proofErr w:type="gramStart"/>
+      <w:r>
+        <w:rPr>
+          <w:rFonts w:ascii="Liberation Mono" w:eastAsia="Times New Roman" w:hAnsi="Liberation Mono" w:cs="Liberation Mono"/>
+          <w:color w:val="333333"/>
+          <w:sz w:val="21"/>
+          <w:szCs w:val="21"/>
+          <w:bdr w:val="none" w:sz="0" w:space="0" w:color="auto" w:frame="1"/>
+          <w:lang w:eastAsia="en-AU"/>
+        </w:rPr>
+        <w:t>&gt;</w:t>
+      </w:r>
+      <w:r>
+        <w:rPr>
+          <w:rFonts w:ascii="Liberation Mono" w:eastAsia="Times New Roman" w:hAnsi="Liberation Mono" w:cs="Liberation Mono"/>
+          <w:color w:val="333333"/>
+          <w:sz w:val="21"/>
+          <w:szCs w:val="21"/>
+          <w:bdr w:val="none" w:sz="0" w:space="0" w:color="auto" w:frame="1"/>
+          <w:lang w:eastAsia="en-AU"/>
+        </w:rPr>
+        <w:t xml:space="preserve"> ..</w:t>
+      </w:r>
+      <w:proofErr w:type="gramEnd"/>
+      <w:r>
+        <w:rPr>
+          <w:rFonts w:ascii="Liberation Mono" w:eastAsia="Times New Roman" w:hAnsi="Liberation Mono" w:cs="Liberation Mono"/>
+          <w:color w:val="333333"/>
+          <w:sz w:val="21"/>
+          <w:szCs w:val="21"/>
+          <w:bdr w:val="none" w:sz="0" w:space="0" w:color="auto" w:frame="1"/>
+          <w:lang w:eastAsia="en-AU"/>
+        </w:rPr>
+        <w:t>/..</w:t>
       </w:r>
     </w:p>
     <w:p>
@@ -2152,7 +2873,47 @@
           <w:szCs w:val="24"/>
           <w:lang w:eastAsia="zh-CN" w:bidi="hi-IN"/>
         </w:rPr>
-        <w:t>This will generate Makefiles for MinGW, which will be used to build Release build, have default C++ version set to C++11, build dynamic</w:t>
+        <w:t xml:space="preserve">This will generate </w:t>
+      </w:r>
+      <w:proofErr w:type="spellStart"/>
+      <w:r>
+        <w:rPr>
+          <w:rFonts w:ascii="Liberation Serif" w:eastAsia="AR PL UMing HK" w:hAnsi="Liberation Serif" w:cs="Lohit Devanagari"/>
+          <w:sz w:val="24"/>
+          <w:szCs w:val="24"/>
+          <w:lang w:eastAsia="zh-CN" w:bidi="hi-IN"/>
+        </w:rPr>
+        <w:t>Makefiles</w:t>
+      </w:r>
+      <w:proofErr w:type="spellEnd"/>
+      <w:r>
+        <w:rPr>
+          <w:rFonts w:ascii="Liberation Serif" w:eastAsia="AR PL UMing HK" w:hAnsi="Liberation Serif" w:cs="Lohit Devanagari"/>
+          <w:sz w:val="24"/>
+          <w:szCs w:val="24"/>
+          <w:lang w:eastAsia="zh-CN" w:bidi="hi-IN"/>
+        </w:rPr>
+        <w:t xml:space="preserve"> for </w:t>
+      </w:r>
+      <w:proofErr w:type="spellStart"/>
+      <w:r>
+        <w:rPr>
+          <w:rFonts w:ascii="Liberation Serif" w:eastAsia="AR PL UMing HK" w:hAnsi="Liberation Serif" w:cs="Lohit Devanagari"/>
+          <w:sz w:val="24"/>
+          <w:szCs w:val="24"/>
+          <w:lang w:eastAsia="zh-CN" w:bidi="hi-IN"/>
+        </w:rPr>
+        <w:t>MinGW</w:t>
+      </w:r>
+      <w:proofErr w:type="spellEnd"/>
+      <w:r>
+        <w:rPr>
+          <w:rFonts w:ascii="Liberation Serif" w:eastAsia="AR PL UMing HK" w:hAnsi="Liberation Serif" w:cs="Lohit Devanagari"/>
+          <w:sz w:val="24"/>
+          <w:szCs w:val="24"/>
+          <w:lang w:eastAsia="zh-CN" w:bidi="hi-IN"/>
+        </w:rPr>
+        <w:t>, which will be used to build Release build, have default C++ version set to C++11, build dynamic</w:t>
       </w:r>
       <w:r>
         <w:rPr>
@@ -2170,7 +2931,67 @@
           <w:szCs w:val="24"/>
           <w:lang w:eastAsia="zh-CN" w:bidi="hi-IN"/>
         </w:rPr>
-        <w:t>s and install generated files in &lt;MinGW_DIR&gt;/lib, &lt;MinGW_DIR&gt;/bin and &lt;MinGW_DIR&gt;/include</w:t>
+        <w:t>s and install generated files in &lt;</w:t>
+      </w:r>
+      <w:proofErr w:type="spellStart"/>
+      <w:r>
+        <w:rPr>
+          <w:rFonts w:ascii="Liberation Serif" w:eastAsia="AR PL UMing HK" w:hAnsi="Liberation Serif" w:cs="Lohit Devanagari"/>
+          <w:sz w:val="24"/>
+          <w:szCs w:val="24"/>
+          <w:lang w:eastAsia="zh-CN" w:bidi="hi-IN"/>
+        </w:rPr>
+        <w:t>MinGW_DIR</w:t>
+      </w:r>
+      <w:proofErr w:type="spellEnd"/>
+      <w:r>
+        <w:rPr>
+          <w:rFonts w:ascii="Liberation Serif" w:eastAsia="AR PL UMing HK" w:hAnsi="Liberation Serif" w:cs="Lohit Devanagari"/>
+          <w:sz w:val="24"/>
+          <w:szCs w:val="24"/>
+          <w:lang w:eastAsia="zh-CN" w:bidi="hi-IN"/>
+        </w:rPr>
+        <w:t>&gt;/lib, &lt;</w:t>
+      </w:r>
+      <w:proofErr w:type="spellStart"/>
+      <w:r>
+        <w:rPr>
+          <w:rFonts w:ascii="Liberation Serif" w:eastAsia="AR PL UMing HK" w:hAnsi="Liberation Serif" w:cs="Lohit Devanagari"/>
+          <w:sz w:val="24"/>
+          <w:szCs w:val="24"/>
+          <w:lang w:eastAsia="zh-CN" w:bidi="hi-IN"/>
+        </w:rPr>
+        <w:t>MinGW_DIR</w:t>
+      </w:r>
+      <w:proofErr w:type="spellEnd"/>
+      <w:r>
+        <w:rPr>
+          <w:rFonts w:ascii="Liberation Serif" w:eastAsia="AR PL UMing HK" w:hAnsi="Liberation Serif" w:cs="Lohit Devanagari"/>
+          <w:sz w:val="24"/>
+          <w:szCs w:val="24"/>
+          <w:lang w:eastAsia="zh-CN" w:bidi="hi-IN"/>
+        </w:rPr>
+        <w:t>&gt;/bin and &lt;</w:t>
+      </w:r>
+      <w:proofErr w:type="spellStart"/>
+      <w:r>
+        <w:rPr>
+          <w:rFonts w:ascii="Liberation Serif" w:eastAsia="AR PL UMing HK" w:hAnsi="Liberation Serif" w:cs="Lohit Devanagari"/>
+          <w:sz w:val="24"/>
+          <w:szCs w:val="24"/>
+          <w:lang w:eastAsia="zh-CN" w:bidi="hi-IN"/>
+        </w:rPr>
+        <w:t>MinGW_DIR</w:t>
+      </w:r>
+      <w:proofErr w:type="spellEnd"/>
+      <w:r>
+        <w:rPr>
+          <w:rFonts w:ascii="Liberation Serif" w:eastAsia="AR PL UMing HK" w:hAnsi="Liberation Serif" w:cs="Lohit Devanagari"/>
+          <w:sz w:val="24"/>
+          <w:szCs w:val="24"/>
+          <w:lang w:eastAsia="zh-CN" w:bidi="hi-IN"/>
+        </w:rPr>
+        <w:t>&gt;/include</w:t>
       </w:r>
     </w:p>
     <w:p>
@@ -2207,6 +3028,7 @@
           <w:lang w:eastAsia="zh-CN" w:bidi="hi-IN"/>
         </w:rPr>
       </w:pPr>
+      <w:proofErr w:type="gramStart"/>
       <w:r>
         <w:rPr>
           <w:rFonts w:ascii="Liberation Mono" w:eastAsia="AR PL UMing HK" w:hAnsi="Liberation Mono" w:cs="Liberation Mono"/>
@@ -2216,6 +3038,7 @@
         </w:rPr>
         <w:t>make</w:t>
       </w:r>
+      <w:proofErr w:type="gramEnd"/>
       <w:r>
         <w:rPr>
           <w:rFonts w:ascii="Liberation Mono" w:eastAsia="AR PL UMing HK" w:hAnsi="Liberation Mono" w:cs="Liberation Mono"/>
@@ -2254,6 +3077,7 @@
           <w:lang w:eastAsia="zh-CN" w:bidi="hi-IN"/>
         </w:rPr>
       </w:pPr>
+      <w:proofErr w:type="gramStart"/>
       <w:r>
         <w:rPr>
           <w:rFonts w:ascii="Liberation Mono" w:eastAsia="AR PL UMing HK" w:hAnsi="Liberation Mono" w:cs="Liberation Mono"/>
@@ -2261,7 +3085,17 @@
           <w:szCs w:val="21"/>
           <w:lang w:eastAsia="zh-CN" w:bidi="hi-IN"/>
         </w:rPr>
-        <w:t>make install</w:t>
+        <w:t>make</w:t>
+      </w:r>
+      <w:proofErr w:type="gramEnd"/>
+      <w:r>
+        <w:rPr>
+          <w:rFonts w:ascii="Liberation Mono" w:eastAsia="AR PL UMing HK" w:hAnsi="Liberation Mono" w:cs="Liberation Mono"/>
+          <w:sz w:val="21"/>
+          <w:szCs w:val="21"/>
+          <w:lang w:eastAsia="zh-CN" w:bidi="hi-IN"/>
+        </w:rPr>
+        <w:t xml:space="preserve"> install</w:t>
       </w:r>
     </w:p>
     <w:p>
@@ -2298,6 +3132,8 @@
           <w:lang w:eastAsia="zh-CN" w:bidi="hi-IN"/>
         </w:rPr>
       </w:pPr>
+      <w:proofErr w:type="spellStart"/>
+      <w:proofErr w:type="gramStart"/>
       <w:r>
         <w:rPr>
           <w:rFonts w:ascii="Liberation Mono" w:eastAsia="AR PL UMing HK" w:hAnsi="Liberation Mono" w:cs="Liberation Mono"/>
@@ -2307,6 +3143,8 @@
         </w:rPr>
         <w:t>protoc</w:t>
       </w:r>
+      <w:proofErr w:type="spellEnd"/>
+      <w:proofErr w:type="gramEnd"/>
     </w:p>
     <w:p>
       <w:pPr>
@@ -2512,7 +3350,25 @@
           <w:szCs w:val="24"/>
           <w:lang w:eastAsia="zh-CN" w:bidi="hi-IN"/>
         </w:rPr>
-        <w:t xml:space="preserve"> It can take of two values (CA, ARCHAPPL) where CA defines that we’re connecting to EPICS Channel</w:t>
+        <w:t xml:space="preserve"> It can take of two values (CA, ARCHAPPL) where CA defines that we</w:t>
+      </w:r>
+      <w:r>
+        <w:rPr>
+          <w:rFonts w:ascii="Liberation Serif" w:eastAsia="AR PL UMing HK" w:hAnsi="Liberation Serif" w:cs="Lohit Devanagari"/>
+          <w:sz w:val="24"/>
+          <w:szCs w:val="24"/>
+          <w:lang w:eastAsia="zh-CN" w:bidi="hi-IN"/>
+        </w:rPr>
+        <w:t>’</w:t>
+      </w:r>
+      <w:r>
+        <w:rPr>
+          <w:rFonts w:ascii="Liberation Serif" w:eastAsia="AR PL UMing HK" w:hAnsi="Liberation Serif" w:cs="Lohit Devanagari"/>
+          <w:sz w:val="24"/>
+          <w:szCs w:val="24"/>
+          <w:lang w:eastAsia="zh-CN" w:bidi="hi-IN"/>
+        </w:rPr>
+        <w:t>re connecting to EPICS Channel</w:t>
       </w:r>
       <w:r>
         <w:rPr>
@@ -2530,7 +3386,25 @@
           <w:szCs w:val="24"/>
           <w:lang w:eastAsia="zh-CN" w:bidi="hi-IN"/>
         </w:rPr>
-        <w:t xml:space="preserve"> and ARCHAPPL defines we’re connecting to AA. If not defined, QT Framework will try to connect to EPICS Channel</w:t>
+        <w:t xml:space="preserve"> and ARCHAPPL defines we</w:t>
+      </w:r>
+      <w:r>
+        <w:rPr>
+          <w:rFonts w:ascii="Liberation Serif" w:eastAsia="AR PL UMing HK" w:hAnsi="Liberation Serif" w:cs="Lohit Devanagari"/>
+          <w:sz w:val="24"/>
+          <w:szCs w:val="24"/>
+          <w:lang w:eastAsia="zh-CN" w:bidi="hi-IN"/>
+        </w:rPr>
+        <w:t>’</w:t>
+      </w:r>
+      <w:r>
+        <w:rPr>
+          <w:rFonts w:ascii="Liberation Serif" w:eastAsia="AR PL UMing HK" w:hAnsi="Liberation Serif" w:cs="Lohit Devanagari"/>
+          <w:sz w:val="24"/>
+          <w:szCs w:val="24"/>
+          <w:lang w:eastAsia="zh-CN" w:bidi="hi-IN"/>
+        </w:rPr>
+        <w:t>re connecting to AA. If not defined, QT Framework will try to connect to EPICS Channel</w:t>
       </w:r>
       <w:r>
         <w:rPr>
@@ -2572,7 +3446,27 @@
           <w:szCs w:val="24"/>
           <w:lang w:eastAsia="zh-CN" w:bidi="hi-IN"/>
         </w:rPr>
-        <w:t>PROTOBUF_LIBS_DIR – This is a build time variable. In case PB libraries are not on your PATH (Windows) or LD_LIBRARY_PATH (Linux), this variable is used while building archapplDataApp to point to PB libraries directory.</w:t>
+        <w:t xml:space="preserve">PROTOBUF_LIBS_DIR – This is a build time variable. In case PB libraries are not on your PATH (Windows) or LD_LIBRARY_PATH (Linux), this variable is used while building </w:t>
+      </w:r>
+      <w:proofErr w:type="spellStart"/>
+      <w:r>
+        <w:rPr>
+          <w:rFonts w:ascii="Liberation Serif" w:eastAsia="AR PL UMing HK" w:hAnsi="Liberation Serif" w:cs="Lohit Devanagari"/>
+          <w:sz w:val="24"/>
+          <w:szCs w:val="24"/>
+          <w:lang w:eastAsia="zh-CN" w:bidi="hi-IN"/>
+        </w:rPr>
+        <w:t>archapplDataApp</w:t>
+      </w:r>
+      <w:proofErr w:type="spellEnd"/>
+      <w:r>
+        <w:rPr>
+          <w:rFonts w:ascii="Liberation Serif" w:eastAsia="AR PL UMing HK" w:hAnsi="Liberation Serif" w:cs="Lohit Devanagari"/>
+          <w:sz w:val="24"/>
+          <w:szCs w:val="24"/>
+          <w:lang w:eastAsia="zh-CN" w:bidi="hi-IN"/>
+        </w:rPr>
+        <w:t xml:space="preserve"> to point to PB libraries directory.</w:t>
       </w:r>
     </w:p>
     <w:p>
@@ -2626,36 +3520,121 @@
           <w:szCs w:val="24"/>
           <w:lang w:eastAsia="zh-CN" w:bidi="hi-IN"/>
         </w:rPr>
-        <w:t>Once PB is installed and variables set, QE Framework can be normally built in the same way as it has been built before, by executing “make” in the QE Framework’s TOP directory.</w:t>
-      </w:r>
-    </w:p>
-    <w:p>
-      <w:pPr>
-        <w:rPr>
-          <w:rFonts w:ascii="Liberation Serif" w:eastAsia="AR PL UMing HK" w:hAnsi="Liberation Serif" w:cs="Lohit Devanagari"/>
-          <w:sz w:val="24"/>
-          <w:szCs w:val="24"/>
-          <w:lang w:eastAsia="zh-CN" w:bidi="hi-IN"/>
-        </w:rPr>
-      </w:pPr>
-      <w:r>
-        <w:rPr>
-          <w:rFonts w:ascii="Liberation Serif" w:eastAsia="AR PL UMing HK" w:hAnsi="Liberation Serif" w:cs="Lohit Devanagari"/>
-          <w:sz w:val="24"/>
-          <w:szCs w:val="24"/>
-          <w:lang w:eastAsia="zh-CN" w:bidi="hi-IN"/>
-        </w:rPr>
-        <w:t>The build with AA support enabled will result in two new libraries archapplData.* in QE Framework’s libraries directory and one new header archapplData.h in</w:t>
-      </w:r>
-      <w:r>
-        <w:rPr>
-          <w:rFonts w:ascii="Liberation Serif" w:eastAsia="AR PL UMing HK" w:hAnsi="Liberation Serif" w:cs="Lohit Devanagari"/>
-          <w:sz w:val="24"/>
-          <w:szCs w:val="24"/>
-          <w:lang w:eastAsia="zh-CN" w:bidi="hi-IN"/>
-        </w:rPr>
-        <w:t xml:space="preserve"> framework’s</w:t>
-      </w:r>
+        <w:t>Once PB is installed and variables set, QE Framework can be normally built in the same way as it has been built before, by executing “make” in the QE Framework</w:t>
+      </w:r>
+      <w:r>
+        <w:rPr>
+          <w:rFonts w:ascii="Liberation Serif" w:eastAsia="AR PL UMing HK" w:hAnsi="Liberation Serif" w:cs="Lohit Devanagari"/>
+          <w:sz w:val="24"/>
+          <w:szCs w:val="24"/>
+          <w:lang w:eastAsia="zh-CN" w:bidi="hi-IN"/>
+        </w:rPr>
+        <w:t>’</w:t>
+      </w:r>
+      <w:r>
+        <w:rPr>
+          <w:rFonts w:ascii="Liberation Serif" w:eastAsia="AR PL UMing HK" w:hAnsi="Liberation Serif" w:cs="Lohit Devanagari"/>
+          <w:sz w:val="24"/>
+          <w:szCs w:val="24"/>
+          <w:lang w:eastAsia="zh-CN" w:bidi="hi-IN"/>
+        </w:rPr>
+        <w:t>s TOP directory.</w:t>
+      </w:r>
+    </w:p>
+    <w:p>
+      <w:pPr>
+        <w:rPr>
+          <w:rFonts w:ascii="Liberation Serif" w:eastAsia="AR PL UMing HK" w:hAnsi="Liberation Serif" w:cs="Lohit Devanagari"/>
+          <w:sz w:val="24"/>
+          <w:szCs w:val="24"/>
+          <w:lang w:eastAsia="zh-CN" w:bidi="hi-IN"/>
+        </w:rPr>
+      </w:pPr>
+      <w:r>
+        <w:rPr>
+          <w:rFonts w:ascii="Liberation Serif" w:eastAsia="AR PL UMing HK" w:hAnsi="Liberation Serif" w:cs="Lohit Devanagari"/>
+          <w:sz w:val="24"/>
+          <w:szCs w:val="24"/>
+          <w:lang w:eastAsia="zh-CN" w:bidi="hi-IN"/>
+        </w:rPr>
+        <w:t>The build with AA support enabled will result in two new libraries archapplData.* in QE Framework</w:t>
+      </w:r>
+      <w:r>
+        <w:rPr>
+          <w:rFonts w:ascii="Liberation Serif" w:eastAsia="AR PL UMing HK" w:hAnsi="Liberation Serif" w:cs="Lohit Devanagari"/>
+          <w:sz w:val="24"/>
+          <w:szCs w:val="24"/>
+          <w:lang w:eastAsia="zh-CN" w:bidi="hi-IN"/>
+        </w:rPr>
+        <w:t>’</w:t>
+      </w:r>
+      <w:r>
+        <w:rPr>
+          <w:rFonts w:ascii="Liberation Serif" w:eastAsia="AR PL UMing HK" w:hAnsi="Liberation Serif" w:cs="Lohit Devanagari"/>
+          <w:sz w:val="24"/>
+          <w:szCs w:val="24"/>
+          <w:lang w:eastAsia="zh-CN" w:bidi="hi-IN"/>
+        </w:rPr>
+        <w:t xml:space="preserve">s libraries directory and one new header </w:t>
+      </w:r>
+      <w:proofErr w:type="spellStart"/>
+      <w:r>
+        <w:rPr>
+          <w:rFonts w:ascii="Liberation Serif" w:eastAsia="AR PL UMing HK" w:hAnsi="Liberation Serif" w:cs="Lohit Devanagari"/>
+          <w:sz w:val="24"/>
+          <w:szCs w:val="24"/>
+          <w:lang w:eastAsia="zh-CN" w:bidi="hi-IN"/>
+        </w:rPr>
+        <w:t>archapplData.h</w:t>
+      </w:r>
+      <w:proofErr w:type="spellEnd"/>
+      <w:r>
+        <w:rPr>
+          <w:rFonts w:ascii="Liberation Serif" w:eastAsia="AR PL UMing HK" w:hAnsi="Liberation Serif" w:cs="Lohit Devanagari"/>
+          <w:sz w:val="24"/>
+          <w:szCs w:val="24"/>
+          <w:lang w:eastAsia="zh-CN" w:bidi="hi-IN"/>
+        </w:rPr>
+        <w:t xml:space="preserve"> in</w:t>
+      </w:r>
+      <w:r>
+        <w:rPr>
+          <w:rFonts w:ascii="Liberation Serif" w:eastAsia="AR PL UMing HK" w:hAnsi="Liberation Serif" w:cs="Lohit Devanagari"/>
+          <w:sz w:val="24"/>
+          <w:szCs w:val="24"/>
+          <w:lang w:eastAsia="zh-CN" w:bidi="hi-IN"/>
+        </w:rPr>
+        <w:t xml:space="preserve"> </w:t>
+      </w:r>
+      <w:proofErr w:type="gramStart"/>
+      <w:r>
+        <w:rPr>
+          <w:rFonts w:ascii="Liberation Serif" w:eastAsia="AR PL UMing HK" w:hAnsi="Liberation Serif" w:cs="Lohit Devanagari"/>
+          <w:sz w:val="24"/>
+          <w:szCs w:val="24"/>
+          <w:lang w:eastAsia="zh-CN" w:bidi="hi-IN"/>
+        </w:rPr>
+        <w:t>framework</w:t>
+      </w:r>
+      <w:r>
+        <w:rPr>
+          <w:rFonts w:ascii="Liberation Serif" w:eastAsia="AR PL UMing HK" w:hAnsi="Liberation Serif" w:cs="Lohit Devanagari"/>
+          <w:sz w:val="24"/>
+          <w:szCs w:val="24"/>
+          <w:lang w:eastAsia="zh-CN" w:bidi="hi-IN"/>
+        </w:rPr>
+        <w:t>’</w:t>
+      </w:r>
+      <w:r>
+        <w:rPr>
+          <w:rFonts w:ascii="Liberation Serif" w:eastAsia="AR PL UMing HK" w:hAnsi="Liberation Serif" w:cs="Lohit Devanagari"/>
+          <w:sz w:val="24"/>
+          <w:szCs w:val="24"/>
+          <w:lang w:eastAsia="zh-CN" w:bidi="hi-IN"/>
+        </w:rPr>
+        <w:t>s</w:t>
+      </w:r>
+      <w:proofErr w:type="gramEnd"/>
       <w:r>
         <w:rPr>
           <w:rFonts w:ascii="Liberation Serif" w:eastAsia="AR PL UMing HK" w:hAnsi="Liberation Serif" w:cs="Lohit Devanagari"/>
@@ -2720,7 +3699,25 @@
           <w:szCs w:val="24"/>
           <w:lang w:eastAsia="zh-CN" w:bidi="hi-IN"/>
         </w:rPr>
-        <w:t>The only thing that’s left to do now is to define the URL in QE_ARCHIVE_LIST</w:t>
+        <w:t>The only thing that</w:t>
+      </w:r>
+      <w:r>
+        <w:rPr>
+          <w:rFonts w:ascii="Liberation Serif" w:eastAsia="AR PL UMing HK" w:hAnsi="Liberation Serif" w:cs="Lohit Devanagari"/>
+          <w:sz w:val="24"/>
+          <w:szCs w:val="24"/>
+          <w:lang w:eastAsia="zh-CN" w:bidi="hi-IN"/>
+        </w:rPr>
+        <w:t>’</w:t>
+      </w:r>
+      <w:r>
+        <w:rPr>
+          <w:rFonts w:ascii="Liberation Serif" w:eastAsia="AR PL UMing HK" w:hAnsi="Liberation Serif" w:cs="Lohit Devanagari"/>
+          <w:sz w:val="24"/>
+          <w:szCs w:val="24"/>
+          <w:lang w:eastAsia="zh-CN" w:bidi="hi-IN"/>
+        </w:rPr>
+        <w:t>s left to do now is to define the URL in QE_ARCHIVE_LIST</w:t>
       </w:r>
       <w:r>
         <w:rPr>
@@ -2747,7 +3744,25 @@
           <w:szCs w:val="24"/>
           <w:lang w:eastAsia="zh-CN" w:bidi="hi-IN"/>
         </w:rPr>
-        <w:t xml:space="preserve">The URL should point to AA’s management BPL so something like </w:t>
+        <w:t>The URL should point to AA</w:t>
+      </w:r>
+      <w:r>
+        <w:rPr>
+          <w:rFonts w:ascii="Liberation Serif" w:eastAsia="AR PL UMing HK" w:hAnsi="Liberation Serif" w:cs="Lohit Devanagari"/>
+          <w:sz w:val="24"/>
+          <w:szCs w:val="24"/>
+          <w:lang w:eastAsia="zh-CN" w:bidi="hi-IN"/>
+        </w:rPr>
+        <w:t>’</w:t>
+      </w:r>
+      <w:r>
+        <w:rPr>
+          <w:rFonts w:ascii="Liberation Serif" w:eastAsia="AR PL UMing HK" w:hAnsi="Liberation Serif" w:cs="Lohit Devanagari"/>
+          <w:sz w:val="24"/>
+          <w:szCs w:val="24"/>
+          <w:lang w:eastAsia="zh-CN" w:bidi="hi-IN"/>
+        </w:rPr>
+        <w:t xml:space="preserve">s management BPL so something like </w:t>
       </w:r>
       <w:hyperlink r:id="rId13" w:history="1">
         <w:r>
@@ -2819,7 +3834,7 @@
 </file>
 
 <file path=word/endnotes.xml><?xml version="1.0" encoding="utf-8"?>
-<w:endnotes xmlns:ve="http://schemas.openxmlformats.org/markup-compatibility/2006" xmlns:o="urn:schemas-microsoft-com:office:office" xmlns:r="http://schemas.openxmlformats.org/officeDocument/2006/relationships" xmlns:m="http://schemas.openxmlformats.org/officeDocument/2006/math" xmlns:v="urn:schemas-microsoft-com:vml" xmlns:wp="http://schemas.openxmlformats.org/drawingml/2006/wordprocessingDrawing" xmlns:w10="urn:schemas-microsoft-com:office:word" xmlns:w="http://schemas.openxmlformats.org/wordprocessingml/2006/main" xmlns:wne="http://schemas.microsoft.com/office/word/2006/wordml">
+<w:endnotes xmlns:wpc="http://schemas.microsoft.com/office/word/2010/wordprocessingCanvas" xmlns:mc="http://schemas.openxmlformats.org/markup-compatibility/2006" xmlns:o="urn:schemas-microsoft-com:office:office" xmlns:r="http://schemas.openxmlformats.org/officeDocument/2006/relationships" xmlns:m="http://schemas.openxmlformats.org/officeDocument/2006/math" xmlns:v="urn:schemas-microsoft-com:vml" xmlns:wp14="http://schemas.microsoft.com/office/word/2010/wordprocessingDrawing" xmlns:wp="http://schemas.openxmlformats.org/drawingml/2006/wordprocessingDrawing" xmlns:w10="urn:schemas-microsoft-com:office:word" xmlns:w="http://schemas.openxmlformats.org/wordprocessingml/2006/main" xmlns:w14="http://schemas.microsoft.com/office/word/2010/wordml" xmlns:wpg="http://schemas.microsoft.com/office/word/2010/wordprocessingGroup" xmlns:wpi="http://schemas.microsoft.com/office/word/2010/wordprocessingInk" xmlns:wne="http://schemas.microsoft.com/office/word/2006/wordml" xmlns:wps="http://schemas.microsoft.com/office/word/2010/wordprocessingShape" mc:Ignorable="w14 wp14">
   <w:endnote w:type="separator" w:id="-1">
     <w:p>
       <w:pPr>
@@ -2844,7 +3859,7 @@
 </file>
 
 <file path=word/footnotes.xml><?xml version="1.0" encoding="utf-8"?>
-<w:footnotes xmlns:ve="http://schemas.openxmlformats.org/markup-compatibility/2006" xmlns:o="urn:schemas-microsoft-com:office:office" xmlns:r="http://schemas.openxmlformats.org/officeDocument/2006/relationships" xmlns:m="http://schemas.openxmlformats.org/officeDocument/2006/math" xmlns:v="urn:schemas-microsoft-com:vml" xmlns:wp="http://schemas.openxmlformats.org/drawingml/2006/wordprocessingDrawing" xmlns:w10="urn:schemas-microsoft-com:office:word" xmlns:w="http://schemas.openxmlformats.org/wordprocessingml/2006/main" xmlns:wne="http://schemas.microsoft.com/office/word/2006/wordml">
+<w:footnotes xmlns:wpc="http://schemas.microsoft.com/office/word/2010/wordprocessingCanvas" xmlns:mc="http://schemas.openxmlformats.org/markup-compatibility/2006" xmlns:o="urn:schemas-microsoft-com:office:office" xmlns:r="http://schemas.openxmlformats.org/officeDocument/2006/relationships" xmlns:m="http://schemas.openxmlformats.org/officeDocument/2006/math" xmlns:v="urn:schemas-microsoft-com:vml" xmlns:wp14="http://schemas.microsoft.com/office/word/2010/wordprocessingDrawing" xmlns:wp="http://schemas.openxmlformats.org/drawingml/2006/wordprocessingDrawing" xmlns:w10="urn:schemas-microsoft-com:office:word" xmlns:w="http://schemas.openxmlformats.org/wordprocessingml/2006/main" xmlns:w14="http://schemas.microsoft.com/office/word/2010/wordml" xmlns:wpg="http://schemas.microsoft.com/office/word/2010/wordprocessingGroup" xmlns:wpi="http://schemas.microsoft.com/office/word/2010/wordprocessingInk" xmlns:wne="http://schemas.microsoft.com/office/word/2006/wordml" xmlns:wps="http://schemas.microsoft.com/office/word/2010/wordprocessingShape" mc:Ignorable="w14 wp14">
   <w:footnote w:type="separator" w:id="-1">
     <w:p>
       <w:pPr>
@@ -2869,7 +3884,7 @@
 </file>
 
 <file path=word/numbering.xml><?xml version="1.0" encoding="utf-8"?>
-<w:numbering xmlns:ve="http://schemas.openxmlformats.org/markup-compatibility/2006" xmlns:o="urn:schemas-microsoft-com:office:office" xmlns:r="http://schemas.openxmlformats.org/officeDocument/2006/relationships" xmlns:m="http://schemas.openxmlformats.org/officeDocument/2006/math" xmlns:v="urn:schemas-microsoft-com:vml" xmlns:wp="http://schemas.openxmlformats.org/drawingml/2006/wordprocessingDrawing" xmlns:w10="urn:schemas-microsoft-com:office:word" xmlns:w="http://schemas.openxmlformats.org/wordprocessingml/2006/main" xmlns:wne="http://schemas.microsoft.com/office/word/2006/wordml">
+<w:numbering xmlns:wpc="http://schemas.microsoft.com/office/word/2010/wordprocessingCanvas" xmlns:mc="http://schemas.openxmlformats.org/markup-compatibility/2006" xmlns:o="urn:schemas-microsoft-com:office:office" xmlns:r="http://schemas.openxmlformats.org/officeDocument/2006/relationships" xmlns:m="http://schemas.openxmlformats.org/officeDocument/2006/math" xmlns:v="urn:schemas-microsoft-com:vml" xmlns:wp14="http://schemas.microsoft.com/office/word/2010/wordprocessingDrawing" xmlns:wp="http://schemas.openxmlformats.org/drawingml/2006/wordprocessingDrawing" xmlns:w10="urn:schemas-microsoft-com:office:word" xmlns:w="http://schemas.openxmlformats.org/wordprocessingml/2006/main" xmlns:w14="http://schemas.microsoft.com/office/word/2010/wordml" xmlns:wpg="http://schemas.microsoft.com/office/word/2010/wordprocessingGroup" xmlns:wpi="http://schemas.microsoft.com/office/word/2010/wordprocessingInk" xmlns:wne="http://schemas.microsoft.com/office/word/2006/wordml" xmlns:wps="http://schemas.microsoft.com/office/word/2010/wordprocessingShape" mc:Ignorable="w14 wp14">
   <w:abstractNum w:abstractNumId="0">
     <w:nsid w:val="1D795D6B"/>
     <w:multiLevelType w:val="hybridMultilevel"/>
@@ -3106,7 +4121,7 @@
 </file>
 
 <file path=word/styles.xml><?xml version="1.0" encoding="utf-8"?>
-<w:styles xmlns:r="http://schemas.openxmlformats.org/officeDocument/2006/relationships" xmlns:w="http://schemas.openxmlformats.org/wordprocessingml/2006/main">
+<w:styles xmlns:mc="http://schemas.openxmlformats.org/markup-compatibility/2006" xmlns:r="http://schemas.openxmlformats.org/officeDocument/2006/relationships" xmlns:w="http://schemas.openxmlformats.org/wordprocessingml/2006/main" xmlns:w14="http://schemas.microsoft.com/office/word/2010/wordml" mc:Ignorable="w14">
   <w:docDefaults>
     <w:rPrDefault>
       <w:rPr>
@@ -3300,7 +4315,6 @@
     <w:uiPriority w:val="99"/>
     <w:semiHidden/>
     <w:unhideWhenUsed/>
-    <w:qFormat/>
     <w:tblPr>
       <w:tblInd w:w="0" w:type="dxa"/>
       <w:tblCellMar>

</xml_diff>